<commit_message>
routing funcionando. Falta clusters
</commit_message>
<xml_diff>
--- a/documentacion.docx
+++ b/documentacion.docx
@@ -1351,17 +1351,17 @@
         <w:t>En este documento explicaremos brevemente la arquitectura del proyecto, la relación entre los diferentes microservicios y las diferencias entre las versiones implementadas de estos.</w:t>
       </w:r>
     </w:p>
+    <w:p/>
     <w:p>
       <w:pPr>
         <w:pStyle w:val="Ttulo1"/>
       </w:pPr>
-      <w:r>
-        <w:br w:type="page"/>
-      </w:r>
       <w:bookmarkStart w:id="1" w:name="_Toc107186935"/>
       <w:r>
-        <w:lastRenderedPageBreak/>
-        <w:t>Estructura del proyecto</w:t>
+        <w:t>E</w:t>
+      </w:r>
+      <w:r>
+        <w:t>structura del proyecto</w:t>
       </w:r>
       <w:bookmarkEnd w:id="1"/>
     </w:p>
@@ -1483,6 +1483,15 @@
     <w:p>
       <w:pPr>
         <w:spacing w:after="0"/>
+        <w:jc w:val="left"/>
+      </w:pPr>
+      <w:r>
+        <w:br w:type="page"/>
+      </w:r>
+    </w:p>
+    <w:p>
+      <w:pPr>
+        <w:spacing w:after="0"/>
         <w:ind w:left="708" w:firstLine="708"/>
         <w:rPr>
           <w:rFonts w:ascii="Consolas" w:hAnsi="Consolas" w:cs="Consolas"/>
@@ -1492,6 +1501,7 @@
         <w:rPr>
           <w:rFonts w:ascii="Consolas" w:hAnsi="Consolas" w:cs="Consolas"/>
         </w:rPr>
+        <w:lastRenderedPageBreak/>
         <w:t>.</w:t>
       </w:r>
     </w:p>
@@ -1537,7 +1547,31 @@
         <w:rPr>
           <w:rFonts w:ascii="Consolas" w:hAnsi="Consolas" w:cs="Consolas"/>
         </w:rPr>
-        <w:t>├── istio-1.14.1</w:t>
+        <w:t xml:space="preserve">├── </w:t>
+      </w:r>
+      <w:r>
+        <w:rPr>
+          <w:rFonts w:ascii="Apple Color Emoji" w:hAnsi="Apple Color Emoji" w:cs="Apple Color Emoji"/>
+        </w:rPr>
+        <w:t/>
+      </w:r>
+      <w:r>
+        <w:rPr>
+          <w:rFonts w:ascii="Apple Color Emoji" w:hAnsi="Apple Color Emoji" w:cs="Apple Color Emoji"/>
+        </w:rPr>
+        <w:t/>
+      </w:r>
+      <w:r>
+        <w:rPr>
+          <w:rFonts w:ascii="Consolas" w:hAnsi="Consolas" w:cs="Consolas"/>
+        </w:rPr>
+        <w:t xml:space="preserve"> </w:t>
+      </w:r>
+      <w:r>
+        <w:rPr>
+          <w:rFonts w:ascii="Consolas" w:hAnsi="Consolas" w:cs="Consolas"/>
+        </w:rPr>
+        <w:t>istio-1.14.1</w:t>
       </w:r>
       <w:r>
         <w:rPr>
@@ -1575,6 +1609,18 @@
         </w:rPr>
         <w:t xml:space="preserve">├── </w:t>
       </w:r>
+      <w:r>
+        <w:rPr>
+          <w:rFonts w:ascii="Apple Color Emoji" w:hAnsi="Apple Color Emoji" w:cs="Apple Color Emoji"/>
+        </w:rPr>
+        <w:t>📁</w:t>
+      </w:r>
+      <w:r>
+        <w:rPr>
+          <w:rFonts w:ascii="Consolas" w:hAnsi="Consolas" w:cs="Consolas"/>
+        </w:rPr>
+        <w:t xml:space="preserve"> </w:t>
+      </w:r>
       <w:proofErr w:type="spellStart"/>
       <w:r>
         <w:rPr>
@@ -1602,8 +1648,28 @@
         <w:rPr>
           <w:rFonts w:ascii="Consolas" w:hAnsi="Consolas" w:cs="Consolas"/>
         </w:rPr>
-        <w:t>│   ├── enrouting_50-50.yaml</w:t>
-      </w:r>
+        <w:t xml:space="preserve">│ </w:t>
+      </w:r>
+      <w:r>
+        <w:rPr>
+          <w:rFonts w:ascii="Consolas" w:hAnsi="Consolas" w:cs="Consolas"/>
+        </w:rPr>
+        <w:t xml:space="preserve"> </w:t>
+      </w:r>
+      <w:r>
+        <w:rPr>
+          <w:rFonts w:ascii="Consolas" w:hAnsi="Consolas" w:cs="Consolas"/>
+        </w:rPr>
+        <w:t xml:space="preserve"> ├── </w:t>
+      </w:r>
+      <w:proofErr w:type="spellStart"/>
+      <w:r>
+        <w:rPr>
+          <w:rFonts w:ascii="Consolas" w:hAnsi="Consolas" w:cs="Consolas"/>
+        </w:rPr>
+        <w:t>gateway.yaml</w:t>
+      </w:r>
+      <w:proofErr w:type="spellEnd"/>
     </w:p>
     <w:p>
       <w:pPr>
@@ -1617,16 +1683,46 @@
         <w:rPr>
           <w:rFonts w:ascii="Consolas" w:hAnsi="Consolas" w:cs="Consolas"/>
         </w:rPr>
-        <w:t xml:space="preserve">│   ├── </w:t>
-      </w:r>
-      <w:proofErr w:type="spellStart"/>
-      <w:r>
-        <w:rPr>
-          <w:rFonts w:ascii="Consolas" w:hAnsi="Consolas" w:cs="Consolas"/>
-        </w:rPr>
-        <w:t>enrouting_specific.yaml</w:t>
-      </w:r>
-      <w:proofErr w:type="spellEnd"/>
+        <w:t xml:space="preserve">│ </w:t>
+      </w:r>
+      <w:r>
+        <w:rPr>
+          <w:rFonts w:ascii="Consolas" w:hAnsi="Consolas" w:cs="Consolas"/>
+        </w:rPr>
+        <w:t xml:space="preserve"> </w:t>
+      </w:r>
+      <w:r>
+        <w:rPr>
+          <w:rFonts w:ascii="Consolas" w:hAnsi="Consolas" w:cs="Consolas"/>
+        </w:rPr>
+        <w:t xml:space="preserve"> ├── </w:t>
+      </w:r>
+      <w:r>
+        <w:rPr>
+          <w:rFonts w:ascii="Apple Color Emoji" w:hAnsi="Apple Color Emoji" w:cs="Apple Color Emoji"/>
+        </w:rPr>
+        <w:t>📁</w:t>
+      </w:r>
+      <w:r>
+        <w:rPr>
+          <w:rFonts w:ascii="Consolas" w:hAnsi="Consolas" w:cs="Consolas"/>
+        </w:rPr>
+        <w:t xml:space="preserve"> </w:t>
+      </w:r>
+      <w:proofErr w:type="spellStart"/>
+      <w:r>
+        <w:rPr>
+          <w:rFonts w:ascii="Consolas" w:hAnsi="Consolas" w:cs="Consolas"/>
+        </w:rPr>
+        <w:t>deployments</w:t>
+      </w:r>
+      <w:proofErr w:type="spellEnd"/>
+      <w:r>
+        <w:rPr>
+          <w:rFonts w:ascii="Consolas" w:hAnsi="Consolas" w:cs="Consolas"/>
+        </w:rPr>
+        <w:t>/</w:t>
+      </w:r>
     </w:p>
     <w:p>
       <w:pPr>
@@ -1640,8 +1736,28 @@
         <w:rPr>
           <w:rFonts w:ascii="Consolas" w:hAnsi="Consolas" w:cs="Consolas"/>
         </w:rPr>
-        <w:t>│   ├── enrouting_v1.yaml</w:t>
-      </w:r>
+        <w:t>│</w:t>
+      </w:r>
+      <w:r>
+        <w:rPr>
+          <w:rFonts w:ascii="Consolas" w:hAnsi="Consolas" w:cs="Consolas"/>
+        </w:rPr>
+        <w:t xml:space="preserve"> </w:t>
+      </w:r>
+      <w:r>
+        <w:rPr>
+          <w:rFonts w:ascii="Consolas" w:hAnsi="Consolas" w:cs="Consolas"/>
+        </w:rPr>
+        <w:t xml:space="preserve">  │   ├── </w:t>
+      </w:r>
+      <w:proofErr w:type="spellStart"/>
+      <w:r>
+        <w:rPr>
+          <w:rFonts w:ascii="Consolas" w:hAnsi="Consolas" w:cs="Consolas"/>
+        </w:rPr>
+        <w:t>deploy_mariadb.yaml</w:t>
+      </w:r>
+      <w:proofErr w:type="spellEnd"/>
     </w:p>
     <w:p>
       <w:pPr>
@@ -1655,8 +1771,28 @@
         <w:rPr>
           <w:rFonts w:ascii="Consolas" w:hAnsi="Consolas" w:cs="Consolas"/>
         </w:rPr>
-        <w:t>│   ├── enrouting_v2.yaml</w:t>
-      </w:r>
+        <w:t>│</w:t>
+      </w:r>
+      <w:r>
+        <w:rPr>
+          <w:rFonts w:ascii="Consolas" w:hAnsi="Consolas" w:cs="Consolas"/>
+        </w:rPr>
+        <w:t xml:space="preserve"> </w:t>
+      </w:r>
+      <w:r>
+        <w:rPr>
+          <w:rFonts w:ascii="Consolas" w:hAnsi="Consolas" w:cs="Consolas"/>
+        </w:rPr>
+        <w:t xml:space="preserve">  │   ├── </w:t>
+      </w:r>
+      <w:proofErr w:type="spellStart"/>
+      <w:r>
+        <w:rPr>
+          <w:rFonts w:ascii="Consolas" w:hAnsi="Consolas" w:cs="Consolas"/>
+        </w:rPr>
+        <w:t>deploy_mongo.yaml</w:t>
+      </w:r>
+      <w:proofErr w:type="spellEnd"/>
     </w:p>
     <w:p>
       <w:pPr>
@@ -1664,27 +1800,62 @@
         <w:ind w:left="1416"/>
         <w:rPr>
           <w:rFonts w:ascii="Consolas" w:hAnsi="Consolas" w:cs="Consolas"/>
-          <w:lang w:val="en-US"/>
-        </w:rPr>
-      </w:pPr>
-      <w:r>
-        <w:rPr>
-          <w:rFonts w:ascii="Consolas" w:hAnsi="Consolas" w:cs="Consolas"/>
-          <w:lang w:val="en-US"/>
-        </w:rPr>
-        <w:t xml:space="preserve">│   ├── </w:t>
-      </w:r>
-      <w:proofErr w:type="spellStart"/>
-      <w:proofErr w:type="gramStart"/>
-      <w:r>
-        <w:rPr>
-          <w:rFonts w:ascii="Consolas" w:hAnsi="Consolas" w:cs="Consolas"/>
-          <w:lang w:val="en-US"/>
-        </w:rPr>
-        <w:t>gateway.yaml</w:t>
-      </w:r>
-      <w:proofErr w:type="spellEnd"/>
-      <w:proofErr w:type="gramEnd"/>
+        </w:rPr>
+      </w:pPr>
+      <w:r>
+        <w:rPr>
+          <w:rFonts w:ascii="Consolas" w:hAnsi="Consolas" w:cs="Consolas"/>
+        </w:rPr>
+        <w:t>│</w:t>
+      </w:r>
+      <w:r>
+        <w:rPr>
+          <w:rFonts w:ascii="Consolas" w:hAnsi="Consolas" w:cs="Consolas"/>
+        </w:rPr>
+        <w:t xml:space="preserve"> </w:t>
+      </w:r>
+      <w:r>
+        <w:rPr>
+          <w:rFonts w:ascii="Consolas" w:hAnsi="Consolas" w:cs="Consolas"/>
+        </w:rPr>
+        <w:t xml:space="preserve">  │   </w:t>
+      </w:r>
+      <w:r>
+        <w:rPr>
+          <w:rFonts w:ascii="Consolas" w:hAnsi="Consolas" w:cs="Consolas"/>
+        </w:rPr>
+        <w:t>├</w:t>
+      </w:r>
+      <w:r>
+        <w:rPr>
+          <w:rFonts w:ascii="Consolas" w:hAnsi="Consolas" w:cs="Consolas"/>
+        </w:rPr>
+        <w:t xml:space="preserve">── </w:t>
+      </w:r>
+      <w:r>
+        <w:rPr>
+          <w:rFonts w:ascii="Apple Color Emoji" w:hAnsi="Apple Color Emoji" w:cs="Apple Color Emoji"/>
+        </w:rPr>
+        <w:t>📁</w:t>
+      </w:r>
+      <w:r>
+        <w:rPr>
+          <w:rFonts w:ascii="Consolas" w:hAnsi="Consolas" w:cs="Consolas"/>
+        </w:rPr>
+        <w:t xml:space="preserve"> </w:t>
+      </w:r>
+      <w:r>
+        <w:rPr>
+          <w:rFonts w:ascii="Consolas" w:hAnsi="Consolas" w:cs="Consolas"/>
+        </w:rPr>
+        <w:t>version_1</w:t>
+      </w:r>
+      <w:r>
+        <w:rPr>
+          <w:rFonts w:ascii="Consolas" w:hAnsi="Consolas" w:cs="Consolas"/>
+        </w:rPr>
+        <w:t>/</w:t>
+      </w:r>
     </w:p>
     <w:p>
       <w:pPr>
@@ -1692,25 +1863,46 @@
         <w:ind w:left="1416"/>
         <w:rPr>
           <w:rFonts w:ascii="Consolas" w:hAnsi="Consolas" w:cs="Consolas"/>
-          <w:lang w:val="en-US"/>
-        </w:rPr>
-      </w:pPr>
-      <w:r>
-        <w:rPr>
-          <w:rFonts w:ascii="Consolas" w:hAnsi="Consolas" w:cs="Consolas"/>
-          <w:lang w:val="en-US"/>
-        </w:rPr>
-        <w:t>│   ├── routing_v</w:t>
-      </w:r>
-      <w:proofErr w:type="gramStart"/>
-      <w:r>
-        <w:rPr>
-          <w:rFonts w:ascii="Consolas" w:hAnsi="Consolas" w:cs="Consolas"/>
-          <w:lang w:val="en-US"/>
-        </w:rPr>
-        <w:t>1.yaml</w:t>
-      </w:r>
-      <w:proofErr w:type="gramEnd"/>
+        </w:rPr>
+      </w:pPr>
+      <w:r>
+        <w:rPr>
+          <w:rFonts w:ascii="Consolas" w:hAnsi="Consolas" w:cs="Consolas"/>
+        </w:rPr>
+        <w:t>│</w:t>
+      </w:r>
+      <w:r>
+        <w:rPr>
+          <w:rFonts w:ascii="Consolas" w:hAnsi="Consolas" w:cs="Consolas"/>
+        </w:rPr>
+        <w:t xml:space="preserve"> </w:t>
+      </w:r>
+      <w:r>
+        <w:rPr>
+          <w:rFonts w:ascii="Consolas" w:hAnsi="Consolas" w:cs="Consolas"/>
+        </w:rPr>
+        <w:t xml:space="preserve">  │   </w:t>
+      </w:r>
+      <w:r>
+        <w:rPr>
+          <w:rFonts w:ascii="Consolas" w:hAnsi="Consolas" w:cs="Consolas"/>
+        </w:rPr>
+        <w:t xml:space="preserve">│ </w:t>
+      </w:r>
+      <w:r>
+        <w:rPr>
+          <w:rFonts w:ascii="Consolas" w:hAnsi="Consolas" w:cs="Consolas"/>
+        </w:rPr>
+        <w:t xml:space="preserve">  ├── </w:t>
+      </w:r>
+      <w:proofErr w:type="spellStart"/>
+      <w:r>
+        <w:rPr>
+          <w:rFonts w:ascii="Consolas" w:hAnsi="Consolas" w:cs="Consolas"/>
+        </w:rPr>
+        <w:t>deployment_drinks.yaml</w:t>
+      </w:r>
+      <w:proofErr w:type="spellEnd"/>
     </w:p>
     <w:p>
       <w:pPr>
@@ -1718,34 +1910,46 @@
         <w:ind w:left="1416"/>
         <w:rPr>
           <w:rFonts w:ascii="Consolas" w:hAnsi="Consolas" w:cs="Consolas"/>
-          <w:lang w:val="en-US"/>
-        </w:rPr>
-      </w:pPr>
-      <w:r>
-        <w:rPr>
-          <w:rFonts w:ascii="Consolas" w:hAnsi="Consolas" w:cs="Consolas"/>
-          <w:lang w:val="en-US"/>
-        </w:rPr>
-        <w:t xml:space="preserve">│   ├── </w:t>
-      </w:r>
-      <w:proofErr w:type="spellStart"/>
-      <w:r>
-        <w:rPr>
-          <w:rFonts w:ascii="Consolas" w:hAnsi="Consolas" w:cs="Consolas"/>
-          <w:lang w:val="en-US"/>
-        </w:rPr>
-        <w:t>virtual_service_</w:t>
-      </w:r>
-      <w:proofErr w:type="gramStart"/>
-      <w:r>
-        <w:rPr>
-          <w:rFonts w:ascii="Consolas" w:hAnsi="Consolas" w:cs="Consolas"/>
-          <w:lang w:val="en-US"/>
-        </w:rPr>
-        <w:t>frontend.yaml</w:t>
-      </w:r>
-      <w:proofErr w:type="spellEnd"/>
-      <w:proofErr w:type="gramEnd"/>
+        </w:rPr>
+      </w:pPr>
+      <w:r>
+        <w:rPr>
+          <w:rFonts w:ascii="Consolas" w:hAnsi="Consolas" w:cs="Consolas"/>
+        </w:rPr>
+        <w:t>│</w:t>
+      </w:r>
+      <w:r>
+        <w:rPr>
+          <w:rFonts w:ascii="Consolas" w:hAnsi="Consolas" w:cs="Consolas"/>
+        </w:rPr>
+        <w:t xml:space="preserve"> </w:t>
+      </w:r>
+      <w:r>
+        <w:rPr>
+          <w:rFonts w:ascii="Consolas" w:hAnsi="Consolas" w:cs="Consolas"/>
+        </w:rPr>
+        <w:t xml:space="preserve">  │   </w:t>
+      </w:r>
+      <w:r>
+        <w:rPr>
+          <w:rFonts w:ascii="Consolas" w:hAnsi="Consolas" w:cs="Consolas"/>
+        </w:rPr>
+        <w:t>│</w:t>
+      </w:r>
+      <w:r>
+        <w:rPr>
+          <w:rFonts w:ascii="Consolas" w:hAnsi="Consolas" w:cs="Consolas"/>
+        </w:rPr>
+        <w:t xml:space="preserve">   ├── </w:t>
+      </w:r>
+      <w:proofErr w:type="spellStart"/>
+      <w:r>
+        <w:rPr>
+          <w:rFonts w:ascii="Consolas" w:hAnsi="Consolas" w:cs="Consolas"/>
+        </w:rPr>
+        <w:t>deployment_cracks.yaml</w:t>
+      </w:r>
+      <w:proofErr w:type="spellEnd"/>
     </w:p>
     <w:p>
       <w:pPr>
@@ -1761,29 +1965,57 @@
           <w:rFonts w:ascii="Consolas" w:hAnsi="Consolas" w:cs="Consolas"/>
           <w:lang w:val="en-US"/>
         </w:rPr>
-        <w:t xml:space="preserve">│   </w:t>
-      </w:r>
-      <w:r>
-        <w:rPr>
-          <w:rFonts w:ascii="Consolas" w:hAnsi="Consolas" w:cs="Consolas"/>
-          <w:lang w:val="en-US"/>
-        </w:rPr>
-        <w:t>├─</w:t>
-      </w:r>
-      <w:r>
-        <w:rPr>
-          <w:rFonts w:ascii="Consolas" w:hAnsi="Consolas" w:cs="Consolas"/>
-          <w:lang w:val="en-US"/>
-        </w:rPr>
-        <w:t xml:space="preserve">─ </w:t>
-      </w:r>
-      <w:proofErr w:type="spellStart"/>
-      <w:r>
-        <w:rPr>
-          <w:rFonts w:ascii="Consolas" w:hAnsi="Consolas" w:cs="Consolas"/>
-          <w:lang w:val="en-US"/>
-        </w:rPr>
-        <w:t>virtual_service_</w:t>
+        <w:t>│</w:t>
+      </w:r>
+      <w:r>
+        <w:rPr>
+          <w:rFonts w:ascii="Consolas" w:hAnsi="Consolas" w:cs="Consolas"/>
+          <w:lang w:val="en-US"/>
+        </w:rPr>
+        <w:t xml:space="preserve"> </w:t>
+      </w:r>
+      <w:r>
+        <w:rPr>
+          <w:rFonts w:ascii="Consolas" w:hAnsi="Consolas" w:cs="Consolas"/>
+          <w:lang w:val="en-US"/>
+        </w:rPr>
+        <w:t xml:space="preserve">  │   </w:t>
+      </w:r>
+      <w:r>
+        <w:rPr>
+          <w:rFonts w:ascii="Consolas" w:hAnsi="Consolas" w:cs="Consolas"/>
+          <w:lang w:val="en-US"/>
+        </w:rPr>
+        <w:t>│</w:t>
+      </w:r>
+      <w:r>
+        <w:rPr>
+          <w:rFonts w:ascii="Consolas" w:hAnsi="Consolas" w:cs="Consolas"/>
+          <w:lang w:val="en-US"/>
+        </w:rPr>
+        <w:t xml:space="preserve">   </w:t>
+      </w:r>
+      <w:r>
+        <w:rPr>
+          <w:rFonts w:ascii="Consolas" w:hAnsi="Consolas" w:cs="Consolas"/>
+          <w:lang w:val="en-US"/>
+        </w:rPr>
+        <w:t>├</w:t>
+      </w:r>
+      <w:r>
+        <w:rPr>
+          <w:rFonts w:ascii="Consolas" w:hAnsi="Consolas" w:cs="Consolas"/>
+          <w:lang w:val="en-US"/>
+        </w:rPr>
+        <w:t xml:space="preserve">── </w:t>
+      </w:r>
+      <w:proofErr w:type="spellStart"/>
+      <w:r>
+        <w:rPr>
+          <w:rFonts w:ascii="Consolas" w:hAnsi="Consolas" w:cs="Consolas"/>
+          <w:lang w:val="en-US"/>
+        </w:rPr>
+        <w:t>deployment_</w:t>
       </w:r>
       <w:proofErr w:type="gramStart"/>
       <w:r>
@@ -1810,15 +2042,54 @@
           <w:rFonts w:ascii="Consolas" w:hAnsi="Consolas" w:cs="Consolas"/>
           <w:lang w:val="en-US"/>
         </w:rPr>
-        <w:t>│   ├── deployments</w:t>
-      </w:r>
-      <w:r>
-        <w:rPr>
-          <w:rFonts w:ascii="Consolas" w:hAnsi="Consolas" w:cs="Consolas"/>
-          <w:lang w:val="en-US"/>
-        </w:rPr>
-        <w:t>/</w:t>
-      </w:r>
+        <w:t>│</w:t>
+      </w:r>
+      <w:r>
+        <w:rPr>
+          <w:rFonts w:ascii="Consolas" w:hAnsi="Consolas" w:cs="Consolas"/>
+          <w:lang w:val="en-US"/>
+        </w:rPr>
+        <w:t xml:space="preserve"> </w:t>
+      </w:r>
+      <w:r>
+        <w:rPr>
+          <w:rFonts w:ascii="Consolas" w:hAnsi="Consolas" w:cs="Consolas"/>
+          <w:lang w:val="en-US"/>
+        </w:rPr>
+        <w:t xml:space="preserve">  │   </w:t>
+      </w:r>
+      <w:r>
+        <w:rPr>
+          <w:rFonts w:ascii="Consolas" w:hAnsi="Consolas" w:cs="Consolas"/>
+          <w:lang w:val="en-US"/>
+        </w:rPr>
+        <w:t>│</w:t>
+      </w:r>
+      <w:r>
+        <w:rPr>
+          <w:rFonts w:ascii="Consolas" w:hAnsi="Consolas" w:cs="Consolas"/>
+          <w:lang w:val="en-US"/>
+        </w:rPr>
+        <w:t xml:space="preserve">   └── </w:t>
+      </w:r>
+      <w:proofErr w:type="spellStart"/>
+      <w:r>
+        <w:rPr>
+          <w:rFonts w:ascii="Consolas" w:hAnsi="Consolas" w:cs="Consolas"/>
+          <w:lang w:val="en-US"/>
+        </w:rPr>
+        <w:t>deployment_</w:t>
+      </w:r>
+      <w:proofErr w:type="gramStart"/>
+      <w:r>
+        <w:rPr>
+          <w:rFonts w:ascii="Consolas" w:hAnsi="Consolas" w:cs="Consolas"/>
+          <w:lang w:val="en-US"/>
+        </w:rPr>
+        <w:t>frontend.yaml</w:t>
+      </w:r>
+      <w:proofErr w:type="spellEnd"/>
+      <w:proofErr w:type="gramEnd"/>
     </w:p>
     <w:p>
       <w:pPr>
@@ -1834,7 +2105,69 @@
           <w:rFonts w:ascii="Consolas" w:hAnsi="Consolas" w:cs="Consolas"/>
           <w:lang w:val="en-US"/>
         </w:rPr>
-        <w:t>│   │    └── ...</w:t>
+        <w:t>│</w:t>
+      </w:r>
+      <w:r>
+        <w:rPr>
+          <w:rFonts w:ascii="Consolas" w:hAnsi="Consolas" w:cs="Consolas"/>
+          <w:lang w:val="en-US"/>
+        </w:rPr>
+        <w:t xml:space="preserve"> </w:t>
+      </w:r>
+      <w:r>
+        <w:rPr>
+          <w:rFonts w:ascii="Consolas" w:hAnsi="Consolas" w:cs="Consolas"/>
+          <w:lang w:val="en-US"/>
+        </w:rPr>
+        <w:t xml:space="preserve">  │ </w:t>
+      </w:r>
+      <w:r>
+        <w:rPr>
+          <w:rFonts w:ascii="Consolas" w:hAnsi="Consolas" w:cs="Consolas"/>
+          <w:lang w:val="en-US"/>
+        </w:rPr>
+        <w:t xml:space="preserve"> </w:t>
+      </w:r>
+      <w:r>
+        <w:rPr>
+          <w:rFonts w:ascii="Consolas" w:hAnsi="Consolas" w:cs="Consolas"/>
+          <w:lang w:val="en-US"/>
+        </w:rPr>
+        <w:t xml:space="preserve"> └── </w:t>
+      </w:r>
+      <w:r>
+        <w:rPr>
+          <w:rFonts w:ascii="Apple Color Emoji" w:hAnsi="Apple Color Emoji" w:cs="Apple Color Emoji"/>
+        </w:rPr>
+        <w:t>📁</w:t>
+      </w:r>
+      <w:r>
+        <w:rPr>
+          <w:rFonts w:ascii="Consolas" w:hAnsi="Consolas" w:cs="Consolas"/>
+          <w:lang w:val="en-US"/>
+        </w:rPr>
+        <w:t xml:space="preserve"> </w:t>
+      </w:r>
+      <w:r>
+        <w:rPr>
+          <w:rFonts w:ascii="Consolas" w:hAnsi="Consolas" w:cs="Consolas"/>
+          <w:lang w:val="en-US"/>
+        </w:rPr>
+        <w:t>version_</w:t>
+      </w:r>
+      <w:r>
+        <w:rPr>
+          <w:rFonts w:ascii="Consolas" w:hAnsi="Consolas" w:cs="Consolas"/>
+          <w:lang w:val="en-US"/>
+        </w:rPr>
+        <w:t>2</w:t>
+      </w:r>
+      <w:r>
+        <w:rPr>
+          <w:rFonts w:ascii="Consolas" w:hAnsi="Consolas" w:cs="Consolas"/>
+          <w:lang w:val="en-US"/>
+        </w:rPr>
+        <w:t>/</w:t>
       </w:r>
     </w:p>
     <w:p>
@@ -1851,15 +2184,68 @@
           <w:rFonts w:ascii="Consolas" w:hAnsi="Consolas" w:cs="Consolas"/>
           <w:lang w:val="en-US"/>
         </w:rPr>
-        <w:t>│   └── services</w:t>
-      </w:r>
-      <w:r>
-        <w:rPr>
-          <w:rFonts w:ascii="Consolas" w:hAnsi="Consolas" w:cs="Consolas"/>
-          <w:lang w:val="en-US"/>
-        </w:rPr>
-        <w:t>/</w:t>
-      </w:r>
+        <w:t>│</w:t>
+      </w:r>
+      <w:r>
+        <w:rPr>
+          <w:rFonts w:ascii="Consolas" w:hAnsi="Consolas" w:cs="Consolas"/>
+          <w:lang w:val="en-US"/>
+        </w:rPr>
+        <w:t xml:space="preserve"> </w:t>
+      </w:r>
+      <w:r>
+        <w:rPr>
+          <w:rFonts w:ascii="Consolas" w:hAnsi="Consolas" w:cs="Consolas"/>
+          <w:lang w:val="en-US"/>
+        </w:rPr>
+        <w:t xml:space="preserve">  │    </w:t>
+      </w:r>
+      <w:r>
+        <w:rPr>
+          <w:rFonts w:ascii="Consolas" w:hAnsi="Consolas" w:cs="Consolas"/>
+          <w:lang w:val="en-US"/>
+        </w:rPr>
+        <w:t xml:space="preserve"> </w:t>
+      </w:r>
+      <w:r>
+        <w:rPr>
+          <w:rFonts w:ascii="Consolas" w:hAnsi="Consolas" w:cs="Consolas"/>
+          <w:lang w:val="en-US"/>
+        </w:rPr>
+        <w:t xml:space="preserve">  </w:t>
+      </w:r>
+      <w:r>
+        <w:rPr>
+          <w:rFonts w:ascii="Consolas" w:hAnsi="Consolas" w:cs="Consolas"/>
+          <w:lang w:val="en-US"/>
+        </w:rPr>
+        <w:t>├</w:t>
+      </w:r>
+      <w:r>
+        <w:rPr>
+          <w:rFonts w:ascii="Consolas" w:hAnsi="Consolas" w:cs="Consolas"/>
+          <w:lang w:val="en-US"/>
+        </w:rPr>
+        <w:t xml:space="preserve">── </w:t>
+      </w:r>
+      <w:proofErr w:type="spellStart"/>
+      <w:r>
+        <w:rPr>
+          <w:rFonts w:ascii="Consolas" w:hAnsi="Consolas" w:cs="Consolas"/>
+          <w:lang w:val="en-US"/>
+        </w:rPr>
+        <w:t>deployment_</w:t>
+      </w:r>
+      <w:proofErr w:type="gramStart"/>
+      <w:r>
+        <w:rPr>
+          <w:rFonts w:ascii="Consolas" w:hAnsi="Consolas" w:cs="Consolas"/>
+          <w:lang w:val="en-US"/>
+        </w:rPr>
+        <w:t>drinks.yaml</w:t>
+      </w:r>
+      <w:proofErr w:type="spellEnd"/>
+      <w:proofErr w:type="gramEnd"/>
     </w:p>
     <w:p>
       <w:pPr>
@@ -1875,8 +2261,75 @@
           <w:rFonts w:ascii="Consolas" w:hAnsi="Consolas" w:cs="Consolas"/>
           <w:lang w:val="en-US"/>
         </w:rPr>
-        <w:t>│        └── ...</w:t>
-      </w:r>
+        <w:t>│</w:t>
+      </w:r>
+      <w:r>
+        <w:rPr>
+          <w:rFonts w:ascii="Consolas" w:hAnsi="Consolas" w:cs="Consolas"/>
+          <w:lang w:val="en-US"/>
+        </w:rPr>
+        <w:t xml:space="preserve"> </w:t>
+      </w:r>
+      <w:r>
+        <w:rPr>
+          <w:rFonts w:ascii="Consolas" w:hAnsi="Consolas" w:cs="Consolas"/>
+          <w:lang w:val="en-US"/>
+        </w:rPr>
+        <w:t xml:space="preserve">  │    </w:t>
+      </w:r>
+      <w:r>
+        <w:rPr>
+          <w:rFonts w:ascii="Consolas" w:hAnsi="Consolas" w:cs="Consolas"/>
+          <w:lang w:val="en-US"/>
+        </w:rPr>
+        <w:t xml:space="preserve"> </w:t>
+      </w:r>
+      <w:r>
+        <w:rPr>
+          <w:rFonts w:ascii="Consolas" w:hAnsi="Consolas" w:cs="Consolas"/>
+          <w:lang w:val="en-US"/>
+        </w:rPr>
+        <w:t xml:space="preserve">  </w:t>
+      </w:r>
+      <w:r>
+        <w:rPr>
+          <w:rFonts w:ascii="Consolas" w:hAnsi="Consolas" w:cs="Consolas"/>
+          <w:lang w:val="en-US"/>
+        </w:rPr>
+        <w:t>├</w:t>
+      </w:r>
+      <w:r>
+        <w:rPr>
+          <w:rFonts w:ascii="Consolas" w:hAnsi="Consolas" w:cs="Consolas"/>
+          <w:lang w:val="en-US"/>
+        </w:rPr>
+        <w:t xml:space="preserve">── </w:t>
+      </w:r>
+      <w:proofErr w:type="spellStart"/>
+      <w:r>
+        <w:rPr>
+          <w:rFonts w:ascii="Consolas" w:hAnsi="Consolas" w:cs="Consolas"/>
+          <w:lang w:val="en-US"/>
+        </w:rPr>
+        <w:t>deployment_</w:t>
+      </w:r>
+      <w:proofErr w:type="gramStart"/>
+      <w:r>
+        <w:rPr>
+          <w:rFonts w:ascii="Consolas" w:hAnsi="Consolas" w:cs="Consolas"/>
+          <w:lang w:val="en-US"/>
+        </w:rPr>
+        <w:t>cracks</w:t>
+      </w:r>
+      <w:r>
+        <w:rPr>
+          <w:rFonts w:ascii="Consolas" w:hAnsi="Consolas" w:cs="Consolas"/>
+          <w:lang w:val="en-US"/>
+        </w:rPr>
+        <w:t>.yaml</w:t>
+      </w:r>
+      <w:proofErr w:type="spellEnd"/>
+      <w:proofErr w:type="gramEnd"/>
     </w:p>
     <w:p>
       <w:pPr>
@@ -1892,7 +2345,28 @@
           <w:rFonts w:ascii="Consolas" w:hAnsi="Consolas" w:cs="Consolas"/>
           <w:lang w:val="en-US"/>
         </w:rPr>
-        <w:t>└</w:t>
+        <w:t xml:space="preserve">│ </w:t>
+      </w:r>
+      <w:r>
+        <w:rPr>
+          <w:rFonts w:ascii="Consolas" w:hAnsi="Consolas" w:cs="Consolas"/>
+          <w:lang w:val="en-US"/>
+        </w:rPr>
+        <w:t xml:space="preserve"> </w:t>
+      </w:r>
+      <w:r>
+        <w:rPr>
+          <w:rFonts w:ascii="Consolas" w:hAnsi="Consolas" w:cs="Consolas"/>
+          <w:lang w:val="en-US"/>
+        </w:rPr>
+        <w:t xml:space="preserve"> │       </w:t>
+      </w:r>
+      <w:r>
+        <w:rPr>
+          <w:rFonts w:ascii="Consolas" w:hAnsi="Consolas" w:cs="Consolas"/>
+          <w:lang w:val="en-US"/>
+        </w:rPr>
+        <w:t>├</w:t>
       </w:r>
       <w:r>
         <w:rPr>
@@ -1907,15 +2381,31 @@
           <w:rFonts w:ascii="Consolas" w:hAnsi="Consolas" w:cs="Consolas"/>
           <w:lang w:val="en-US"/>
         </w:rPr>
-        <w:t>microservicios</w:t>
-      </w:r>
-      <w:proofErr w:type="spellEnd"/>
-      <w:r>
-        <w:rPr>
-          <w:rFonts w:ascii="Consolas" w:hAnsi="Consolas" w:cs="Consolas"/>
-          <w:lang w:val="en-US"/>
-        </w:rPr>
-        <w:t>/</w:t>
+        <w:t>deployment_</w:t>
+      </w:r>
+      <w:proofErr w:type="gramStart"/>
+      <w:r>
+        <w:rPr>
+          <w:rFonts w:ascii="Consolas" w:hAnsi="Consolas" w:cs="Consolas"/>
+          <w:lang w:val="en-US"/>
+        </w:rPr>
+        <w:t>router</w:t>
+      </w:r>
+      <w:r>
+        <w:rPr>
+          <w:rFonts w:ascii="Consolas" w:hAnsi="Consolas" w:cs="Consolas"/>
+          <w:lang w:val="en-US"/>
+        </w:rPr>
+        <w:t>.yaml</w:t>
+      </w:r>
+      <w:proofErr w:type="spellEnd"/>
+      <w:proofErr w:type="gramEnd"/>
+      <w:r>
+        <w:rPr>
+          <w:rFonts w:ascii="Consolas" w:hAnsi="Consolas" w:cs="Consolas"/>
+          <w:lang w:val="en-US"/>
+        </w:rPr>
+        <w:t xml:space="preserve"> </w:t>
       </w:r>
     </w:p>
     <w:p>
@@ -1932,22 +2422,61 @@
           <w:rFonts w:ascii="Consolas" w:hAnsi="Consolas" w:cs="Consolas"/>
           <w:lang w:val="en-US"/>
         </w:rPr>
-        <w:t xml:space="preserve">  </w:t>
-      </w:r>
-      <w:r>
-        <w:rPr>
-          <w:rFonts w:ascii="Consolas" w:hAnsi="Consolas" w:cs="Consolas"/>
-          <w:lang w:val="en-US"/>
-        </w:rPr>
-        <w:t xml:space="preserve">  ├── Cracks-microservice-v1</w:t>
-      </w:r>
-      <w:r>
-        <w:rPr>
-          <w:rFonts w:ascii="Consolas" w:hAnsi="Consolas" w:cs="Consolas"/>
-          <w:lang w:val="en-US"/>
-        </w:rPr>
-        <w:t>/</w:t>
-      </w:r>
+        <w:t xml:space="preserve">│ </w:t>
+      </w:r>
+      <w:r>
+        <w:rPr>
+          <w:rFonts w:ascii="Consolas" w:hAnsi="Consolas" w:cs="Consolas"/>
+          <w:lang w:val="en-US"/>
+        </w:rPr>
+        <w:t xml:space="preserve"> </w:t>
+      </w:r>
+      <w:r>
+        <w:rPr>
+          <w:rFonts w:ascii="Consolas" w:hAnsi="Consolas" w:cs="Consolas"/>
+          <w:lang w:val="en-US"/>
+        </w:rPr>
+        <w:t xml:space="preserve"> │   </w:t>
+      </w:r>
+      <w:r>
+        <w:rPr>
+          <w:rFonts w:ascii="Consolas" w:hAnsi="Consolas" w:cs="Consolas"/>
+          <w:lang w:val="en-US"/>
+        </w:rPr>
+        <w:t xml:space="preserve"> </w:t>
+      </w:r>
+      <w:r>
+        <w:rPr>
+          <w:rFonts w:ascii="Consolas" w:hAnsi="Consolas" w:cs="Consolas"/>
+          <w:lang w:val="en-US"/>
+        </w:rPr>
+        <w:t xml:space="preserve">   └── </w:t>
+      </w:r>
+      <w:proofErr w:type="spellStart"/>
+      <w:r>
+        <w:rPr>
+          <w:rFonts w:ascii="Consolas" w:hAnsi="Consolas" w:cs="Consolas"/>
+          <w:lang w:val="en-US"/>
+        </w:rPr>
+        <w:t>deployment_</w:t>
+      </w:r>
+      <w:proofErr w:type="gramStart"/>
+      <w:r>
+        <w:rPr>
+          <w:rFonts w:ascii="Consolas" w:hAnsi="Consolas" w:cs="Consolas"/>
+          <w:lang w:val="en-US"/>
+        </w:rPr>
+        <w:t>frontend</w:t>
+      </w:r>
+      <w:r>
+        <w:rPr>
+          <w:rFonts w:ascii="Consolas" w:hAnsi="Consolas" w:cs="Consolas"/>
+          <w:lang w:val="en-US"/>
+        </w:rPr>
+        <w:t>.yaml</w:t>
+      </w:r>
+      <w:proofErr w:type="spellEnd"/>
+      <w:proofErr w:type="gramEnd"/>
     </w:p>
     <w:p>
       <w:pPr>
@@ -1963,15 +2492,30 @@
           <w:rFonts w:ascii="Consolas" w:hAnsi="Consolas" w:cs="Consolas"/>
           <w:lang w:val="en-US"/>
         </w:rPr>
+        <w:t xml:space="preserve">│   ├── </w:t>
+      </w:r>
+      <w:r>
+        <w:rPr>
+          <w:rFonts w:ascii="Apple Color Emoji" w:hAnsi="Apple Color Emoji" w:cs="Apple Color Emoji"/>
+        </w:rPr>
+        <w:t>📁</w:t>
+      </w:r>
+      <w:r>
+        <w:rPr>
+          <w:rFonts w:ascii="Consolas" w:hAnsi="Consolas" w:cs="Consolas"/>
+          <w:lang w:val="en-US"/>
+        </w:rPr>
         <w:t xml:space="preserve"> </w:t>
       </w:r>
-      <w:r>
-        <w:rPr>
-          <w:rFonts w:ascii="Consolas" w:hAnsi="Consolas" w:cs="Consolas"/>
-          <w:lang w:val="en-US"/>
-        </w:rPr>
-        <w:t xml:space="preserve">   ├── Cracks-microservice-v2</w:t>
-      </w:r>
+      <w:proofErr w:type="spellStart"/>
+      <w:r>
+        <w:rPr>
+          <w:rFonts w:ascii="Consolas" w:hAnsi="Consolas" w:cs="Consolas"/>
+          <w:lang w:val="en-US"/>
+        </w:rPr>
+        <w:t>enroutings</w:t>
+      </w:r>
+      <w:proofErr w:type="spellEnd"/>
       <w:r>
         <w:rPr>
           <w:rFonts w:ascii="Consolas" w:hAnsi="Consolas" w:cs="Consolas"/>
@@ -1994,22 +2538,45 @@
           <w:rFonts w:ascii="Consolas" w:hAnsi="Consolas" w:cs="Consolas"/>
           <w:lang w:val="en-US"/>
         </w:rPr>
-        <w:t xml:space="preserve"> </w:t>
-      </w:r>
-      <w:r>
-        <w:rPr>
-          <w:rFonts w:ascii="Consolas" w:hAnsi="Consolas" w:cs="Consolas"/>
-          <w:lang w:val="en-US"/>
-        </w:rPr>
-        <w:t xml:space="preserve">   ├── Drinks-microservice-v1</w:t>
-      </w:r>
-      <w:r>
-        <w:rPr>
-          <w:rFonts w:ascii="Consolas" w:hAnsi="Consolas" w:cs="Consolas"/>
-          <w:lang w:val="en-US"/>
-        </w:rPr>
-        <w:t>/</w:t>
-      </w:r>
+        <w:t xml:space="preserve">│   │   </w:t>
+      </w:r>
+      <w:r>
+        <w:rPr>
+          <w:rFonts w:ascii="Consolas" w:hAnsi="Consolas" w:cs="Consolas"/>
+          <w:lang w:val="en-US"/>
+        </w:rPr>
+        <w:t>├</w:t>
+      </w:r>
+      <w:r>
+        <w:rPr>
+          <w:rFonts w:ascii="Consolas" w:hAnsi="Consolas" w:cs="Consolas"/>
+          <w:lang w:val="en-US"/>
+        </w:rPr>
+        <w:t xml:space="preserve">── </w:t>
+      </w:r>
+      <w:r>
+        <w:rPr>
+          <w:rFonts w:ascii="Consolas" w:hAnsi="Consolas" w:cs="Consolas"/>
+          <w:lang w:val="en-US"/>
+        </w:rPr>
+        <w:t>enrouting_v</w:t>
+      </w:r>
+      <w:proofErr w:type="gramStart"/>
+      <w:r>
+        <w:rPr>
+          <w:rFonts w:ascii="Consolas" w:hAnsi="Consolas" w:cs="Consolas"/>
+          <w:lang w:val="en-US"/>
+        </w:rPr>
+        <w:t>1</w:t>
+      </w:r>
+      <w:r>
+        <w:rPr>
+          <w:rFonts w:ascii="Consolas" w:hAnsi="Consolas" w:cs="Consolas"/>
+          <w:lang w:val="en-US"/>
+        </w:rPr>
+        <w:t>.yaml</w:t>
+      </w:r>
+      <w:proofErr w:type="gramEnd"/>
     </w:p>
     <w:p>
       <w:pPr>
@@ -2025,22 +2592,38 @@
           <w:rFonts w:ascii="Consolas" w:hAnsi="Consolas" w:cs="Consolas"/>
           <w:lang w:val="en-US"/>
         </w:rPr>
-        <w:t xml:space="preserve"> </w:t>
-      </w:r>
-      <w:r>
-        <w:rPr>
-          <w:rFonts w:ascii="Consolas" w:hAnsi="Consolas" w:cs="Consolas"/>
-          <w:lang w:val="en-US"/>
-        </w:rPr>
-        <w:t xml:space="preserve">   ├── Drinks-microservice-v2</w:t>
-      </w:r>
-      <w:r>
-        <w:rPr>
-          <w:rFonts w:ascii="Consolas" w:hAnsi="Consolas" w:cs="Consolas"/>
-          <w:lang w:val="en-US"/>
-        </w:rPr>
-        <w:t>/</w:t>
-      </w:r>
+        <w:t xml:space="preserve">│   │   </w:t>
+      </w:r>
+      <w:r>
+        <w:rPr>
+          <w:rFonts w:ascii="Consolas" w:hAnsi="Consolas" w:cs="Consolas"/>
+          <w:lang w:val="en-US"/>
+        </w:rPr>
+        <w:t>├</w:t>
+      </w:r>
+      <w:r>
+        <w:rPr>
+          <w:rFonts w:ascii="Consolas" w:hAnsi="Consolas" w:cs="Consolas"/>
+          <w:lang w:val="en-US"/>
+        </w:rPr>
+        <w:t xml:space="preserve">── </w:t>
+      </w:r>
+      <w:r>
+        <w:rPr>
+          <w:rFonts w:ascii="Consolas" w:hAnsi="Consolas" w:cs="Consolas"/>
+          <w:lang w:val="en-US"/>
+        </w:rPr>
+        <w:t>enrouting_v</w:t>
+      </w:r>
+      <w:proofErr w:type="gramStart"/>
+      <w:r>
+        <w:rPr>
+          <w:rFonts w:ascii="Consolas" w:hAnsi="Consolas" w:cs="Consolas"/>
+          <w:lang w:val="en-US"/>
+        </w:rPr>
+        <w:t>2.yaml</w:t>
+      </w:r>
+      <w:proofErr w:type="gramEnd"/>
     </w:p>
     <w:p>
       <w:pPr>
@@ -2056,22 +2639,47 @@
           <w:rFonts w:ascii="Consolas" w:hAnsi="Consolas" w:cs="Consolas"/>
           <w:lang w:val="en-US"/>
         </w:rPr>
-        <w:t xml:space="preserve"> </w:t>
-      </w:r>
-      <w:r>
-        <w:rPr>
-          <w:rFonts w:ascii="Consolas" w:hAnsi="Consolas" w:cs="Consolas"/>
-          <w:lang w:val="en-US"/>
-        </w:rPr>
-        <w:t xml:space="preserve">   ├── Frontend-microservice-v1</w:t>
-      </w:r>
-      <w:r>
-        <w:rPr>
-          <w:rFonts w:ascii="Consolas" w:hAnsi="Consolas" w:cs="Consolas"/>
-          <w:lang w:val="en-US"/>
-        </w:rPr>
-        <w:t>/</w:t>
-      </w:r>
+        <w:t xml:space="preserve">│   │   </w:t>
+      </w:r>
+      <w:r>
+        <w:rPr>
+          <w:rFonts w:ascii="Consolas" w:hAnsi="Consolas" w:cs="Consolas"/>
+          <w:lang w:val="en-US"/>
+        </w:rPr>
+        <w:t>├</w:t>
+      </w:r>
+      <w:r>
+        <w:rPr>
+          <w:rFonts w:ascii="Consolas" w:hAnsi="Consolas" w:cs="Consolas"/>
+          <w:lang w:val="en-US"/>
+        </w:rPr>
+        <w:t xml:space="preserve">── </w:t>
+      </w:r>
+      <w:proofErr w:type="spellStart"/>
+      <w:r>
+        <w:rPr>
+          <w:rFonts w:ascii="Consolas" w:hAnsi="Consolas" w:cs="Consolas"/>
+          <w:lang w:val="en-US"/>
+        </w:rPr>
+        <w:t>enrouting_</w:t>
+      </w:r>
+      <w:proofErr w:type="gramStart"/>
+      <w:r>
+        <w:rPr>
+          <w:rFonts w:ascii="Consolas" w:hAnsi="Consolas" w:cs="Consolas"/>
+          <w:lang w:val="en-US"/>
+        </w:rPr>
+        <w:t>specific</w:t>
+      </w:r>
+      <w:r>
+        <w:rPr>
+          <w:rFonts w:ascii="Consolas" w:hAnsi="Consolas" w:cs="Consolas"/>
+          <w:lang w:val="en-US"/>
+        </w:rPr>
+        <w:t>.yaml</w:t>
+      </w:r>
+      <w:proofErr w:type="spellEnd"/>
+      <w:proofErr w:type="gramEnd"/>
     </w:p>
     <w:p>
       <w:pPr>
@@ -2087,22 +2695,31 @@
           <w:rFonts w:ascii="Consolas" w:hAnsi="Consolas" w:cs="Consolas"/>
           <w:lang w:val="en-US"/>
         </w:rPr>
-        <w:t xml:space="preserve"> </w:t>
-      </w:r>
-      <w:r>
-        <w:rPr>
-          <w:rFonts w:ascii="Consolas" w:hAnsi="Consolas" w:cs="Consolas"/>
-          <w:lang w:val="en-US"/>
-        </w:rPr>
-        <w:t xml:space="preserve">   ├── Frontend-microservice-v2</w:t>
-      </w:r>
-      <w:r>
-        <w:rPr>
-          <w:rFonts w:ascii="Consolas" w:hAnsi="Consolas" w:cs="Consolas"/>
-          <w:lang w:val="en-US"/>
-        </w:rPr>
-        <w:t>/</w:t>
-      </w:r>
+        <w:t xml:space="preserve">│   │   └── </w:t>
+      </w:r>
+      <w:r>
+        <w:rPr>
+          <w:rFonts w:ascii="Consolas" w:hAnsi="Consolas" w:cs="Consolas"/>
+          <w:lang w:val="en-US"/>
+        </w:rPr>
+        <w:t>enrouting_50-</w:t>
+      </w:r>
+      <w:proofErr w:type="gramStart"/>
+      <w:r>
+        <w:rPr>
+          <w:rFonts w:ascii="Consolas" w:hAnsi="Consolas" w:cs="Consolas"/>
+          <w:lang w:val="en-US"/>
+        </w:rPr>
+        <w:t>50</w:t>
+      </w:r>
+      <w:r>
+        <w:rPr>
+          <w:rFonts w:ascii="Consolas" w:hAnsi="Consolas" w:cs="Consolas"/>
+          <w:lang w:val="en-US"/>
+        </w:rPr>
+        <w:t>.yaml</w:t>
+      </w:r>
+      <w:proofErr w:type="gramEnd"/>
     </w:p>
     <w:p>
       <w:pPr>
@@ -2118,6 +2735,19 @@
           <w:rFonts w:ascii="Consolas" w:hAnsi="Consolas" w:cs="Consolas"/>
           <w:lang w:val="en-US"/>
         </w:rPr>
+        <w:t xml:space="preserve">│   └── </w:t>
+      </w:r>
+      <w:r>
+        <w:rPr>
+          <w:rFonts w:ascii="Apple Color Emoji" w:hAnsi="Apple Color Emoji" w:cs="Apple Color Emoji"/>
+        </w:rPr>
+        <w:t>📁</w:t>
+      </w:r>
+      <w:r>
+        <w:rPr>
+          <w:rFonts w:ascii="Consolas" w:hAnsi="Consolas" w:cs="Consolas"/>
+          <w:lang w:val="en-US"/>
+        </w:rPr>
         <w:t xml:space="preserve"> </w:t>
       </w:r>
       <w:r>
@@ -2125,7 +2755,7 @@
           <w:rFonts w:ascii="Consolas" w:hAnsi="Consolas" w:cs="Consolas"/>
           <w:lang w:val="en-US"/>
         </w:rPr>
-        <w:t xml:space="preserve">   ├── Router-microservice-v1</w:t>
+        <w:t>services</w:t>
       </w:r>
       <w:r>
         <w:rPr>
@@ -2149,6 +2779,13 @@
           <w:rFonts w:ascii="Consolas" w:hAnsi="Consolas" w:cs="Consolas"/>
           <w:lang w:val="en-US"/>
         </w:rPr>
+        <w:t xml:space="preserve">│    </w:t>
+      </w:r>
+      <w:r>
+        <w:rPr>
+          <w:rFonts w:ascii="Consolas" w:hAnsi="Consolas" w:cs="Consolas"/>
+          <w:lang w:val="en-US"/>
+        </w:rPr>
         <w:t xml:space="preserve"> </w:t>
       </w:r>
       <w:r>
@@ -2156,25 +2793,932 @@
           <w:rFonts w:ascii="Consolas" w:hAnsi="Consolas" w:cs="Consolas"/>
           <w:lang w:val="en-US"/>
         </w:rPr>
-        <w:t xml:space="preserve">   └── Router-microservice-v2</w:t>
-      </w:r>
-      <w:r>
-        <w:rPr>
-          <w:rFonts w:ascii="Consolas" w:hAnsi="Consolas" w:cs="Consolas"/>
-          <w:lang w:val="en-US"/>
-        </w:rPr>
-        <w:t>/</w:t>
-      </w:r>
+        <w:t xml:space="preserve">  </w:t>
+      </w:r>
+      <w:r>
+        <w:rPr>
+          <w:rFonts w:ascii="Consolas" w:hAnsi="Consolas" w:cs="Consolas"/>
+          <w:lang w:val="en-US"/>
+        </w:rPr>
+        <w:t>├</w:t>
+      </w:r>
+      <w:r>
+        <w:rPr>
+          <w:rFonts w:ascii="Consolas" w:hAnsi="Consolas" w:cs="Consolas"/>
+          <w:lang w:val="en-US"/>
+        </w:rPr>
+        <w:t xml:space="preserve">── </w:t>
+      </w:r>
+      <w:proofErr w:type="spellStart"/>
+      <w:r>
+        <w:rPr>
+          <w:rFonts w:ascii="Consolas" w:hAnsi="Consolas" w:cs="Consolas"/>
+          <w:lang w:val="en-US"/>
+        </w:rPr>
+        <w:t>service</w:t>
+      </w:r>
+      <w:r>
+        <w:rPr>
+          <w:rFonts w:ascii="Consolas" w:hAnsi="Consolas" w:cs="Consolas"/>
+          <w:lang w:val="en-US"/>
+        </w:rPr>
+        <w:t>_</w:t>
+      </w:r>
+      <w:proofErr w:type="gramStart"/>
+      <w:r>
+        <w:rPr>
+          <w:rFonts w:ascii="Consolas" w:hAnsi="Consolas" w:cs="Consolas"/>
+          <w:lang w:val="en-US"/>
+        </w:rPr>
+        <w:t>drinks.yaml</w:t>
+      </w:r>
+      <w:proofErr w:type="spellEnd"/>
+      <w:proofErr w:type="gramEnd"/>
     </w:p>
     <w:p>
       <w:pPr>
         <w:spacing w:after="0"/>
         <w:ind w:left="1416"/>
-        <w:jc w:val="left"/>
-        <w:rPr>
-          <w:lang w:val="en-US"/>
-        </w:rPr>
-      </w:pPr>
+        <w:rPr>
+          <w:rFonts w:ascii="Consolas" w:hAnsi="Consolas" w:cs="Consolas"/>
+          <w:lang w:val="en-US"/>
+        </w:rPr>
+      </w:pPr>
+      <w:r>
+        <w:rPr>
+          <w:rFonts w:ascii="Consolas" w:hAnsi="Consolas" w:cs="Consolas"/>
+          <w:lang w:val="en-US"/>
+        </w:rPr>
+        <w:t xml:space="preserve">│    </w:t>
+      </w:r>
+      <w:r>
+        <w:rPr>
+          <w:rFonts w:ascii="Consolas" w:hAnsi="Consolas" w:cs="Consolas"/>
+          <w:lang w:val="en-US"/>
+        </w:rPr>
+        <w:t xml:space="preserve"> </w:t>
+      </w:r>
+      <w:r>
+        <w:rPr>
+          <w:rFonts w:ascii="Consolas" w:hAnsi="Consolas" w:cs="Consolas"/>
+          <w:lang w:val="en-US"/>
+        </w:rPr>
+        <w:t xml:space="preserve"> </w:t>
+      </w:r>
+      <w:r>
+        <w:rPr>
+          <w:rFonts w:ascii="Consolas" w:hAnsi="Consolas" w:cs="Consolas"/>
+          <w:lang w:val="en-US"/>
+        </w:rPr>
+        <w:t xml:space="preserve"> </w:t>
+      </w:r>
+      <w:r>
+        <w:rPr>
+          <w:rFonts w:ascii="Consolas" w:hAnsi="Consolas" w:cs="Consolas"/>
+          <w:lang w:val="en-US"/>
+        </w:rPr>
+        <w:t>├</w:t>
+      </w:r>
+      <w:r>
+        <w:rPr>
+          <w:rFonts w:ascii="Consolas" w:hAnsi="Consolas" w:cs="Consolas"/>
+          <w:lang w:val="en-US"/>
+        </w:rPr>
+        <w:t xml:space="preserve">── </w:t>
+      </w:r>
+      <w:proofErr w:type="spellStart"/>
+      <w:r>
+        <w:rPr>
+          <w:rFonts w:ascii="Consolas" w:hAnsi="Consolas" w:cs="Consolas"/>
+          <w:lang w:val="en-US"/>
+        </w:rPr>
+        <w:t>service</w:t>
+      </w:r>
+      <w:r>
+        <w:rPr>
+          <w:rFonts w:ascii="Consolas" w:hAnsi="Consolas" w:cs="Consolas"/>
+          <w:lang w:val="en-US"/>
+        </w:rPr>
+        <w:t>_</w:t>
+      </w:r>
+      <w:proofErr w:type="gramStart"/>
+      <w:r>
+        <w:rPr>
+          <w:rFonts w:ascii="Consolas" w:hAnsi="Consolas" w:cs="Consolas"/>
+          <w:lang w:val="en-US"/>
+        </w:rPr>
+        <w:t>cracks</w:t>
+      </w:r>
+      <w:r>
+        <w:rPr>
+          <w:rFonts w:ascii="Consolas" w:hAnsi="Consolas" w:cs="Consolas"/>
+          <w:lang w:val="en-US"/>
+        </w:rPr>
+        <w:t>.yaml</w:t>
+      </w:r>
+      <w:proofErr w:type="spellEnd"/>
+      <w:proofErr w:type="gramEnd"/>
+    </w:p>
+    <w:p>
+      <w:pPr>
+        <w:spacing w:after="0"/>
+        <w:ind w:left="1416"/>
+        <w:rPr>
+          <w:rFonts w:ascii="Consolas" w:hAnsi="Consolas" w:cs="Consolas"/>
+          <w:lang w:val="en-US"/>
+        </w:rPr>
+      </w:pPr>
+      <w:r>
+        <w:rPr>
+          <w:rFonts w:ascii="Consolas" w:hAnsi="Consolas" w:cs="Consolas"/>
+          <w:lang w:val="en-US"/>
+        </w:rPr>
+        <w:t xml:space="preserve">│    </w:t>
+      </w:r>
+      <w:r>
+        <w:rPr>
+          <w:rFonts w:ascii="Consolas" w:hAnsi="Consolas" w:cs="Consolas"/>
+          <w:lang w:val="en-US"/>
+        </w:rPr>
+        <w:t xml:space="preserve"> </w:t>
+      </w:r>
+      <w:r>
+        <w:rPr>
+          <w:rFonts w:ascii="Consolas" w:hAnsi="Consolas" w:cs="Consolas"/>
+          <w:lang w:val="en-US"/>
+        </w:rPr>
+        <w:t xml:space="preserve">  </w:t>
+      </w:r>
+      <w:r>
+        <w:rPr>
+          <w:rFonts w:ascii="Consolas" w:hAnsi="Consolas" w:cs="Consolas"/>
+          <w:lang w:val="en-US"/>
+        </w:rPr>
+        <w:t>├</w:t>
+      </w:r>
+      <w:r>
+        <w:rPr>
+          <w:rFonts w:ascii="Consolas" w:hAnsi="Consolas" w:cs="Consolas"/>
+          <w:lang w:val="en-US"/>
+        </w:rPr>
+        <w:t xml:space="preserve">── </w:t>
+      </w:r>
+      <w:proofErr w:type="spellStart"/>
+      <w:r>
+        <w:rPr>
+          <w:rFonts w:ascii="Consolas" w:hAnsi="Consolas" w:cs="Consolas"/>
+          <w:lang w:val="en-US"/>
+        </w:rPr>
+        <w:t>service</w:t>
+      </w:r>
+      <w:r>
+        <w:rPr>
+          <w:rFonts w:ascii="Consolas" w:hAnsi="Consolas" w:cs="Consolas"/>
+          <w:lang w:val="en-US"/>
+        </w:rPr>
+        <w:t>_</w:t>
+      </w:r>
+      <w:proofErr w:type="gramStart"/>
+      <w:r>
+        <w:rPr>
+          <w:rFonts w:ascii="Consolas" w:hAnsi="Consolas" w:cs="Consolas"/>
+          <w:lang w:val="en-US"/>
+        </w:rPr>
+        <w:t>router.yaml</w:t>
+      </w:r>
+      <w:proofErr w:type="spellEnd"/>
+      <w:proofErr w:type="gramEnd"/>
+    </w:p>
+    <w:p>
+      <w:pPr>
+        <w:spacing w:after="0"/>
+        <w:ind w:left="1416"/>
+        <w:rPr>
+          <w:rFonts w:ascii="Consolas" w:hAnsi="Consolas" w:cs="Consolas"/>
+          <w:lang w:val="en-US"/>
+        </w:rPr>
+      </w:pPr>
+      <w:r>
+        <w:rPr>
+          <w:rFonts w:ascii="Consolas" w:hAnsi="Consolas" w:cs="Consolas"/>
+          <w:lang w:val="en-US"/>
+        </w:rPr>
+        <w:t xml:space="preserve">│    </w:t>
+      </w:r>
+      <w:r>
+        <w:rPr>
+          <w:rFonts w:ascii="Consolas" w:hAnsi="Consolas" w:cs="Consolas"/>
+          <w:lang w:val="en-US"/>
+        </w:rPr>
+        <w:t xml:space="preserve"> </w:t>
+      </w:r>
+      <w:r>
+        <w:rPr>
+          <w:rFonts w:ascii="Consolas" w:hAnsi="Consolas" w:cs="Consolas"/>
+          <w:lang w:val="en-US"/>
+        </w:rPr>
+        <w:t xml:space="preserve">  └── </w:t>
+      </w:r>
+      <w:proofErr w:type="spellStart"/>
+      <w:r>
+        <w:rPr>
+          <w:rFonts w:ascii="Consolas" w:hAnsi="Consolas" w:cs="Consolas"/>
+          <w:lang w:val="en-US"/>
+        </w:rPr>
+        <w:t>service</w:t>
+      </w:r>
+      <w:r>
+        <w:rPr>
+          <w:rFonts w:ascii="Consolas" w:hAnsi="Consolas" w:cs="Consolas"/>
+          <w:lang w:val="en-US"/>
+        </w:rPr>
+        <w:t>_</w:t>
+      </w:r>
+      <w:proofErr w:type="gramStart"/>
+      <w:r>
+        <w:rPr>
+          <w:rFonts w:ascii="Consolas" w:hAnsi="Consolas" w:cs="Consolas"/>
+          <w:lang w:val="en-US"/>
+        </w:rPr>
+        <w:t>frontend.yaml</w:t>
+      </w:r>
+      <w:proofErr w:type="spellEnd"/>
+      <w:proofErr w:type="gramEnd"/>
+    </w:p>
+    <w:p>
+      <w:pPr>
+        <w:spacing w:after="0"/>
+        <w:ind w:left="1416"/>
+        <w:rPr>
+          <w:rFonts w:ascii="Consolas" w:hAnsi="Consolas" w:cs="Consolas"/>
+          <w:lang w:val="en-US"/>
+        </w:rPr>
+      </w:pPr>
+      <w:r>
+        <w:rPr>
+          <w:rFonts w:ascii="Consolas" w:hAnsi="Consolas" w:cs="Consolas"/>
+          <w:lang w:val="en-US"/>
+        </w:rPr>
+        <w:t>└</w:t>
+      </w:r>
+      <w:r>
+        <w:rPr>
+          <w:rFonts w:ascii="Consolas" w:hAnsi="Consolas" w:cs="Consolas"/>
+          <w:lang w:val="en-US"/>
+        </w:rPr>
+        <w:t xml:space="preserve">── </w:t>
+      </w:r>
+      <w:r>
+        <w:rPr>
+          <w:rFonts w:ascii="Apple Color Emoji" w:hAnsi="Apple Color Emoji" w:cs="Apple Color Emoji"/>
+        </w:rPr>
+        <w:t>📁</w:t>
+      </w:r>
+      <w:r>
+        <w:rPr>
+          <w:rFonts w:ascii="Consolas" w:hAnsi="Consolas" w:cs="Consolas"/>
+          <w:lang w:val="en-US"/>
+        </w:rPr>
+        <w:t xml:space="preserve"> </w:t>
+      </w:r>
+      <w:proofErr w:type="spellStart"/>
+      <w:r>
+        <w:rPr>
+          <w:rFonts w:ascii="Consolas" w:hAnsi="Consolas" w:cs="Consolas"/>
+          <w:lang w:val="en-US"/>
+        </w:rPr>
+        <w:t>microservicios</w:t>
+      </w:r>
+      <w:proofErr w:type="spellEnd"/>
+      <w:r>
+        <w:rPr>
+          <w:rFonts w:ascii="Consolas" w:hAnsi="Consolas" w:cs="Consolas"/>
+          <w:lang w:val="en-US"/>
+        </w:rPr>
+        <w:t>/</w:t>
+      </w:r>
+    </w:p>
+    <w:p>
+      <w:pPr>
+        <w:spacing w:after="0"/>
+        <w:ind w:left="1416"/>
+        <w:rPr>
+          <w:rFonts w:ascii="Consolas" w:hAnsi="Consolas" w:cs="Consolas"/>
+          <w:lang w:val="en-US"/>
+        </w:rPr>
+      </w:pPr>
+      <w:r>
+        <w:rPr>
+          <w:rFonts w:ascii="Consolas" w:hAnsi="Consolas" w:cs="Consolas"/>
+          <w:lang w:val="en-US"/>
+        </w:rPr>
+        <w:t xml:space="preserve"> </w:t>
+      </w:r>
+      <w:r>
+        <w:rPr>
+          <w:rFonts w:ascii="Consolas" w:hAnsi="Consolas" w:cs="Consolas"/>
+          <w:lang w:val="en-US"/>
+        </w:rPr>
+        <w:t xml:space="preserve"> </w:t>
+      </w:r>
+      <w:r>
+        <w:rPr>
+          <w:rFonts w:ascii="Consolas" w:hAnsi="Consolas" w:cs="Consolas"/>
+          <w:lang w:val="en-US"/>
+        </w:rPr>
+        <w:t xml:space="preserve"> </w:t>
+      </w:r>
+      <w:r>
+        <w:rPr>
+          <w:rFonts w:ascii="Consolas" w:hAnsi="Consolas" w:cs="Consolas"/>
+          <w:lang w:val="en-US"/>
+        </w:rPr>
+        <w:t xml:space="preserve"> ├── </w:t>
+      </w:r>
+      <w:r>
+        <w:rPr>
+          <w:rFonts w:ascii="Apple Color Emoji" w:hAnsi="Apple Color Emoji" w:cs="Apple Color Emoji"/>
+        </w:rPr>
+        <w:t>📁</w:t>
+      </w:r>
+      <w:r>
+        <w:rPr>
+          <w:rFonts w:ascii="Consolas" w:hAnsi="Consolas" w:cs="Consolas"/>
+          <w:lang w:val="en-US"/>
+        </w:rPr>
+        <w:t xml:space="preserve"> </w:t>
+      </w:r>
+      <w:r>
+        <w:rPr>
+          <w:rFonts w:ascii="Consolas" w:hAnsi="Consolas" w:cs="Consolas"/>
+          <w:lang w:val="en-US"/>
+        </w:rPr>
+        <w:t>v1</w:t>
+      </w:r>
+    </w:p>
+    <w:p>
+      <w:pPr>
+        <w:spacing w:after="0"/>
+        <w:ind w:left="1416"/>
+        <w:rPr>
+          <w:rFonts w:ascii="Consolas" w:hAnsi="Consolas" w:cs="Consolas"/>
+          <w:lang w:val="en-US"/>
+        </w:rPr>
+      </w:pPr>
+      <w:r>
+        <w:rPr>
+          <w:rFonts w:ascii="Consolas" w:hAnsi="Consolas" w:cs="Consolas"/>
+          <w:lang w:val="en-US"/>
+        </w:rPr>
+        <w:t xml:space="preserve"> </w:t>
+      </w:r>
+      <w:r>
+        <w:rPr>
+          <w:rFonts w:ascii="Consolas" w:hAnsi="Consolas" w:cs="Consolas"/>
+          <w:lang w:val="en-US"/>
+        </w:rPr>
+        <w:t xml:space="preserve"> </w:t>
+      </w:r>
+      <w:r>
+        <w:rPr>
+          <w:rFonts w:ascii="Consolas" w:hAnsi="Consolas" w:cs="Consolas"/>
+          <w:lang w:val="en-US"/>
+        </w:rPr>
+        <w:t xml:space="preserve"> </w:t>
+      </w:r>
+      <w:r>
+        <w:rPr>
+          <w:rFonts w:ascii="Consolas" w:hAnsi="Consolas" w:cs="Consolas"/>
+          <w:lang w:val="en-US"/>
+        </w:rPr>
+        <w:t xml:space="preserve"> </w:t>
+      </w:r>
+      <w:r>
+        <w:rPr>
+          <w:rFonts w:ascii="Consolas" w:hAnsi="Consolas" w:cs="Consolas"/>
+          <w:lang w:val="en-US"/>
+        </w:rPr>
+        <w:t xml:space="preserve">│   </w:t>
+      </w:r>
+      <w:r>
+        <w:rPr>
+          <w:rFonts w:ascii="Consolas" w:hAnsi="Consolas" w:cs="Consolas"/>
+          <w:lang w:val="en-US"/>
+        </w:rPr>
+        <w:t>├── Drinks</w:t>
+      </w:r>
+      <w:r>
+        <w:rPr>
+          <w:rFonts w:ascii="Consolas" w:hAnsi="Consolas" w:cs="Consolas"/>
+          <w:lang w:val="en-US"/>
+        </w:rPr>
+        <w:t xml:space="preserve"> </w:t>
+      </w:r>
+      <w:r>
+        <w:rPr>
+          <w:rFonts w:ascii="Consolas" w:hAnsi="Consolas" w:cs="Consolas"/>
+          <w:lang w:val="en-US"/>
+        </w:rPr>
+        <w:t>/</w:t>
+      </w:r>
+    </w:p>
+    <w:p>
+      <w:pPr>
+        <w:spacing w:after="0"/>
+        <w:ind w:left="1416"/>
+        <w:rPr>
+          <w:rFonts w:ascii="Consolas" w:hAnsi="Consolas" w:cs="Consolas"/>
+          <w:lang w:val="en-US"/>
+        </w:rPr>
+      </w:pPr>
+      <w:r>
+        <w:rPr>
+          <w:rFonts w:ascii="Consolas" w:hAnsi="Consolas" w:cs="Consolas"/>
+          <w:lang w:val="en-US"/>
+        </w:rPr>
+        <w:t xml:space="preserve"> </w:t>
+      </w:r>
+      <w:r>
+        <w:rPr>
+          <w:rFonts w:ascii="Consolas" w:hAnsi="Consolas" w:cs="Consolas"/>
+          <w:lang w:val="en-US"/>
+        </w:rPr>
+        <w:t xml:space="preserve"> </w:t>
+      </w:r>
+      <w:r>
+        <w:rPr>
+          <w:rFonts w:ascii="Consolas" w:hAnsi="Consolas" w:cs="Consolas"/>
+          <w:lang w:val="en-US"/>
+        </w:rPr>
+        <w:t xml:space="preserve"> </w:t>
+      </w:r>
+      <w:r>
+        <w:rPr>
+          <w:rFonts w:ascii="Consolas" w:hAnsi="Consolas" w:cs="Consolas"/>
+          <w:lang w:val="en-US"/>
+        </w:rPr>
+        <w:t xml:space="preserve"> </w:t>
+      </w:r>
+      <w:r>
+        <w:rPr>
+          <w:rFonts w:ascii="Consolas" w:hAnsi="Consolas" w:cs="Consolas"/>
+          <w:lang w:val="en-US"/>
+        </w:rPr>
+        <w:t>│</w:t>
+      </w:r>
+      <w:r>
+        <w:rPr>
+          <w:rFonts w:ascii="Consolas" w:hAnsi="Consolas" w:cs="Consolas"/>
+          <w:lang w:val="en-US"/>
+        </w:rPr>
+        <w:t xml:space="preserve"> </w:t>
+      </w:r>
+      <w:r>
+        <w:rPr>
+          <w:rFonts w:ascii="Consolas" w:hAnsi="Consolas" w:cs="Consolas"/>
+          <w:lang w:val="en-US"/>
+        </w:rPr>
+        <w:t xml:space="preserve">  </w:t>
+      </w:r>
+      <w:r>
+        <w:rPr>
+          <w:rFonts w:ascii="Consolas" w:hAnsi="Consolas" w:cs="Consolas"/>
+          <w:lang w:val="en-US"/>
+        </w:rPr>
+        <w:t xml:space="preserve">├── </w:t>
+      </w:r>
+      <w:r>
+        <w:rPr>
+          <w:rFonts w:ascii="Consolas" w:hAnsi="Consolas" w:cs="Consolas"/>
+          <w:lang w:val="en-US"/>
+        </w:rPr>
+        <w:t>Cracks</w:t>
+      </w:r>
+      <w:r>
+        <w:rPr>
+          <w:rFonts w:ascii="Consolas" w:hAnsi="Consolas" w:cs="Consolas"/>
+          <w:lang w:val="en-US"/>
+        </w:rPr>
+        <w:t>/</w:t>
+      </w:r>
+    </w:p>
+    <w:p>
+      <w:pPr>
+        <w:spacing w:after="0"/>
+        <w:ind w:left="1416"/>
+        <w:rPr>
+          <w:rFonts w:ascii="Consolas" w:hAnsi="Consolas" w:cs="Consolas"/>
+          <w:lang w:val="en-US"/>
+        </w:rPr>
+      </w:pPr>
+      <w:r>
+        <w:rPr>
+          <w:rFonts w:ascii="Consolas" w:hAnsi="Consolas" w:cs="Consolas"/>
+          <w:lang w:val="en-US"/>
+        </w:rPr>
+        <w:t xml:space="preserve"> </w:t>
+      </w:r>
+      <w:r>
+        <w:rPr>
+          <w:rFonts w:ascii="Consolas" w:hAnsi="Consolas" w:cs="Consolas"/>
+          <w:lang w:val="en-US"/>
+        </w:rPr>
+        <w:t xml:space="preserve"> </w:t>
+      </w:r>
+      <w:r>
+        <w:rPr>
+          <w:rFonts w:ascii="Consolas" w:hAnsi="Consolas" w:cs="Consolas"/>
+          <w:lang w:val="en-US"/>
+        </w:rPr>
+        <w:t xml:space="preserve"> </w:t>
+      </w:r>
+      <w:r>
+        <w:rPr>
+          <w:rFonts w:ascii="Consolas" w:hAnsi="Consolas" w:cs="Consolas"/>
+          <w:lang w:val="en-US"/>
+        </w:rPr>
+        <w:t xml:space="preserve"> </w:t>
+      </w:r>
+      <w:r>
+        <w:rPr>
+          <w:rFonts w:ascii="Consolas" w:hAnsi="Consolas" w:cs="Consolas"/>
+          <w:lang w:val="en-US"/>
+        </w:rPr>
+        <w:t xml:space="preserve">│   </w:t>
+      </w:r>
+      <w:r>
+        <w:rPr>
+          <w:rFonts w:ascii="Consolas" w:hAnsi="Consolas" w:cs="Consolas"/>
+          <w:lang w:val="en-US"/>
+        </w:rPr>
+        <w:t xml:space="preserve">├── </w:t>
+      </w:r>
+      <w:r>
+        <w:rPr>
+          <w:rFonts w:ascii="Consolas" w:hAnsi="Consolas" w:cs="Consolas"/>
+          <w:lang w:val="en-US"/>
+        </w:rPr>
+        <w:t>Router</w:t>
+      </w:r>
+      <w:r>
+        <w:rPr>
+          <w:rFonts w:ascii="Consolas" w:hAnsi="Consolas" w:cs="Consolas"/>
+          <w:lang w:val="en-US"/>
+        </w:rPr>
+        <w:t>/</w:t>
+      </w:r>
+    </w:p>
+    <w:p>
+      <w:pPr>
+        <w:spacing w:after="0"/>
+        <w:ind w:left="1416"/>
+        <w:rPr>
+          <w:rFonts w:ascii="Consolas" w:hAnsi="Consolas" w:cs="Consolas"/>
+          <w:lang w:val="en-US"/>
+        </w:rPr>
+      </w:pPr>
+      <w:r>
+        <w:rPr>
+          <w:rFonts w:ascii="Consolas" w:hAnsi="Consolas" w:cs="Consolas"/>
+          <w:lang w:val="en-US"/>
+        </w:rPr>
+        <w:t xml:space="preserve"> </w:t>
+      </w:r>
+      <w:r>
+        <w:rPr>
+          <w:rFonts w:ascii="Consolas" w:hAnsi="Consolas" w:cs="Consolas"/>
+          <w:lang w:val="en-US"/>
+        </w:rPr>
+        <w:t xml:space="preserve"> </w:t>
+      </w:r>
+      <w:r>
+        <w:rPr>
+          <w:rFonts w:ascii="Consolas" w:hAnsi="Consolas" w:cs="Consolas"/>
+          <w:lang w:val="en-US"/>
+        </w:rPr>
+        <w:t xml:space="preserve"> </w:t>
+      </w:r>
+      <w:r>
+        <w:rPr>
+          <w:rFonts w:ascii="Consolas" w:hAnsi="Consolas" w:cs="Consolas"/>
+          <w:lang w:val="en-US"/>
+        </w:rPr>
+        <w:t xml:space="preserve"> </w:t>
+      </w:r>
+      <w:r>
+        <w:rPr>
+          <w:rFonts w:ascii="Consolas" w:hAnsi="Consolas" w:cs="Consolas"/>
+          <w:lang w:val="en-US"/>
+        </w:rPr>
+        <w:t xml:space="preserve">│   </w:t>
+      </w:r>
+      <w:r>
+        <w:rPr>
+          <w:rFonts w:ascii="Consolas" w:hAnsi="Consolas" w:cs="Consolas"/>
+          <w:lang w:val="en-US"/>
+        </w:rPr>
+        <w:t xml:space="preserve">└── </w:t>
+      </w:r>
+      <w:r>
+        <w:rPr>
+          <w:rFonts w:ascii="Consolas" w:hAnsi="Consolas" w:cs="Consolas"/>
+          <w:lang w:val="en-US"/>
+        </w:rPr>
+        <w:t>Frontend</w:t>
+      </w:r>
+      <w:r>
+        <w:rPr>
+          <w:rFonts w:ascii="Consolas" w:hAnsi="Consolas" w:cs="Consolas"/>
+          <w:lang w:val="en-US"/>
+        </w:rPr>
+        <w:t>/</w:t>
+      </w:r>
+    </w:p>
+    <w:p>
+      <w:pPr>
+        <w:spacing w:after="0"/>
+        <w:ind w:left="1416"/>
+        <w:rPr>
+          <w:rFonts w:ascii="Consolas" w:hAnsi="Consolas" w:cs="Consolas"/>
+          <w:lang w:val="en-US"/>
+        </w:rPr>
+      </w:pPr>
+      <w:r>
+        <w:rPr>
+          <w:rFonts w:ascii="Consolas" w:hAnsi="Consolas" w:cs="Consolas"/>
+          <w:lang w:val="en-US"/>
+        </w:rPr>
+        <w:t xml:space="preserve">  </w:t>
+      </w:r>
+      <w:r>
+        <w:rPr>
+          <w:rFonts w:ascii="Consolas" w:hAnsi="Consolas" w:cs="Consolas"/>
+          <w:lang w:val="en-US"/>
+        </w:rPr>
+        <w:t xml:space="preserve"> </w:t>
+      </w:r>
+      <w:r>
+        <w:rPr>
+          <w:rFonts w:ascii="Consolas" w:hAnsi="Consolas" w:cs="Consolas"/>
+          <w:lang w:val="en-US"/>
+        </w:rPr>
+        <w:t xml:space="preserve"> └── </w:t>
+      </w:r>
+      <w:r>
+        <w:rPr>
+          <w:rFonts w:ascii="Apple Color Emoji" w:hAnsi="Apple Color Emoji" w:cs="Apple Color Emoji"/>
+        </w:rPr>
+        <w:t>📁</w:t>
+      </w:r>
+      <w:r>
+        <w:rPr>
+          <w:rFonts w:ascii="Consolas" w:hAnsi="Consolas" w:cs="Consolas"/>
+          <w:lang w:val="en-US"/>
+        </w:rPr>
+        <w:t xml:space="preserve"> </w:t>
+      </w:r>
+      <w:r>
+        <w:rPr>
+          <w:rFonts w:ascii="Consolas" w:hAnsi="Consolas" w:cs="Consolas"/>
+          <w:lang w:val="en-US"/>
+        </w:rPr>
+        <w:t>v</w:t>
+      </w:r>
+      <w:r>
+        <w:rPr>
+          <w:rFonts w:ascii="Consolas" w:hAnsi="Consolas" w:cs="Consolas"/>
+          <w:lang w:val="en-US"/>
+        </w:rPr>
+        <w:t>2</w:t>
+      </w:r>
+    </w:p>
+    <w:p>
+      <w:pPr>
+        <w:spacing w:after="0"/>
+        <w:ind w:left="1416"/>
+        <w:rPr>
+          <w:rFonts w:ascii="Consolas" w:hAnsi="Consolas" w:cs="Consolas"/>
+          <w:lang w:val="en-US"/>
+        </w:rPr>
+      </w:pPr>
+      <w:r>
+        <w:rPr>
+          <w:rFonts w:ascii="Consolas" w:hAnsi="Consolas" w:cs="Consolas"/>
+          <w:lang w:val="en-US"/>
+        </w:rPr>
+        <w:t xml:space="preserve"> </w:t>
+      </w:r>
+      <w:r>
+        <w:rPr>
+          <w:rFonts w:ascii="Consolas" w:hAnsi="Consolas" w:cs="Consolas"/>
+          <w:lang w:val="en-US"/>
+        </w:rPr>
+        <w:t xml:space="preserve"> </w:t>
+      </w:r>
+      <w:r>
+        <w:rPr>
+          <w:rFonts w:ascii="Consolas" w:hAnsi="Consolas" w:cs="Consolas"/>
+          <w:lang w:val="en-US"/>
+        </w:rPr>
+        <w:t xml:space="preserve">  </w:t>
+      </w:r>
+      <w:r>
+        <w:rPr>
+          <w:rFonts w:ascii="Consolas" w:hAnsi="Consolas" w:cs="Consolas"/>
+          <w:lang w:val="en-US"/>
+        </w:rPr>
+        <w:t xml:space="preserve"> </w:t>
+      </w:r>
+      <w:r>
+        <w:rPr>
+          <w:rFonts w:ascii="Consolas" w:hAnsi="Consolas" w:cs="Consolas"/>
+          <w:lang w:val="en-US"/>
+        </w:rPr>
+        <w:t xml:space="preserve">   </w:t>
+      </w:r>
+      <w:r>
+        <w:rPr>
+          <w:rFonts w:ascii="Consolas" w:hAnsi="Consolas" w:cs="Consolas"/>
+          <w:lang w:val="en-US"/>
+        </w:rPr>
+        <w:t>├── Drinks</w:t>
+      </w:r>
+      <w:r>
+        <w:rPr>
+          <w:rFonts w:ascii="Consolas" w:hAnsi="Consolas" w:cs="Consolas"/>
+          <w:lang w:val="en-US"/>
+        </w:rPr>
+        <w:t xml:space="preserve"> /</w:t>
+      </w:r>
+    </w:p>
+    <w:p>
+      <w:pPr>
+        <w:spacing w:after="0"/>
+        <w:ind w:left="1416"/>
+        <w:rPr>
+          <w:rFonts w:ascii="Consolas" w:hAnsi="Consolas" w:cs="Consolas"/>
+          <w:lang w:val="en-US"/>
+        </w:rPr>
+      </w:pPr>
+      <w:r>
+        <w:rPr>
+          <w:rFonts w:ascii="Consolas" w:hAnsi="Consolas" w:cs="Consolas"/>
+          <w:lang w:val="en-US"/>
+        </w:rPr>
+        <w:t xml:space="preserve"> </w:t>
+      </w:r>
+      <w:r>
+        <w:rPr>
+          <w:rFonts w:ascii="Consolas" w:hAnsi="Consolas" w:cs="Consolas"/>
+          <w:lang w:val="en-US"/>
+        </w:rPr>
+        <w:t xml:space="preserve"> </w:t>
+      </w:r>
+      <w:r>
+        <w:rPr>
+          <w:rFonts w:ascii="Consolas" w:hAnsi="Consolas" w:cs="Consolas"/>
+          <w:lang w:val="en-US"/>
+        </w:rPr>
+        <w:t xml:space="preserve">  </w:t>
+      </w:r>
+      <w:r>
+        <w:rPr>
+          <w:rFonts w:ascii="Consolas" w:hAnsi="Consolas" w:cs="Consolas"/>
+          <w:lang w:val="en-US"/>
+        </w:rPr>
+        <w:t xml:space="preserve"> </w:t>
+      </w:r>
+      <w:r>
+        <w:rPr>
+          <w:rFonts w:ascii="Consolas" w:hAnsi="Consolas" w:cs="Consolas"/>
+          <w:lang w:val="en-US"/>
+        </w:rPr>
+        <w:t xml:space="preserve">   </w:t>
+      </w:r>
+      <w:r>
+        <w:rPr>
+          <w:rFonts w:ascii="Consolas" w:hAnsi="Consolas" w:cs="Consolas"/>
+          <w:lang w:val="en-US"/>
+        </w:rPr>
+        <w:t xml:space="preserve">├── </w:t>
+      </w:r>
+      <w:r>
+        <w:rPr>
+          <w:rFonts w:ascii="Consolas" w:hAnsi="Consolas" w:cs="Consolas"/>
+          <w:lang w:val="en-US"/>
+        </w:rPr>
+        <w:t>Cracks/</w:t>
+      </w:r>
+    </w:p>
+    <w:p>
+      <w:pPr>
+        <w:spacing w:after="0"/>
+        <w:ind w:left="1416"/>
+        <w:rPr>
+          <w:rFonts w:ascii="Consolas" w:hAnsi="Consolas" w:cs="Consolas"/>
+          <w:lang w:val="en-US"/>
+        </w:rPr>
+      </w:pPr>
+      <w:r>
+        <w:rPr>
+          <w:rFonts w:ascii="Consolas" w:hAnsi="Consolas" w:cs="Consolas"/>
+          <w:lang w:val="en-US"/>
+        </w:rPr>
+        <w:t xml:space="preserve"> </w:t>
+      </w:r>
+      <w:r>
+        <w:rPr>
+          <w:rFonts w:ascii="Consolas" w:hAnsi="Consolas" w:cs="Consolas"/>
+          <w:lang w:val="en-US"/>
+        </w:rPr>
+        <w:t xml:space="preserve"> </w:t>
+      </w:r>
+      <w:r>
+        <w:rPr>
+          <w:rFonts w:ascii="Consolas" w:hAnsi="Consolas" w:cs="Consolas"/>
+          <w:lang w:val="en-US"/>
+        </w:rPr>
+        <w:t xml:space="preserve">  </w:t>
+      </w:r>
+      <w:r>
+        <w:rPr>
+          <w:rFonts w:ascii="Consolas" w:hAnsi="Consolas" w:cs="Consolas"/>
+          <w:lang w:val="en-US"/>
+        </w:rPr>
+        <w:t xml:space="preserve">    </w:t>
+      </w:r>
+      <w:r>
+        <w:rPr>
+          <w:rFonts w:ascii="Consolas" w:hAnsi="Consolas" w:cs="Consolas"/>
+          <w:lang w:val="en-US"/>
+        </w:rPr>
+        <w:t xml:space="preserve">├── </w:t>
+      </w:r>
+      <w:r>
+        <w:rPr>
+          <w:rFonts w:ascii="Consolas" w:hAnsi="Consolas" w:cs="Consolas"/>
+          <w:lang w:val="en-US"/>
+        </w:rPr>
+        <w:t>Router/</w:t>
+      </w:r>
+    </w:p>
+    <w:p>
+      <w:pPr>
+        <w:spacing w:after="0"/>
+        <w:ind w:left="1416"/>
+        <w:rPr>
+          <w:lang w:val="en-US"/>
+        </w:rPr>
+      </w:pPr>
+      <w:r>
+        <w:rPr>
+          <w:rFonts w:ascii="Consolas" w:hAnsi="Consolas" w:cs="Consolas"/>
+          <w:lang w:val="en-US"/>
+        </w:rPr>
+        <w:t xml:space="preserve"> </w:t>
+      </w:r>
+      <w:r>
+        <w:rPr>
+          <w:rFonts w:ascii="Consolas" w:hAnsi="Consolas" w:cs="Consolas"/>
+          <w:lang w:val="en-US"/>
+        </w:rPr>
+        <w:t xml:space="preserve"> </w:t>
+      </w:r>
+      <w:r>
+        <w:rPr>
+          <w:rFonts w:ascii="Consolas" w:hAnsi="Consolas" w:cs="Consolas"/>
+          <w:lang w:val="en-US"/>
+        </w:rPr>
+        <w:t xml:space="preserve"> </w:t>
+      </w:r>
+      <w:r>
+        <w:rPr>
+          <w:rFonts w:ascii="Consolas" w:hAnsi="Consolas" w:cs="Consolas"/>
+          <w:lang w:val="en-US"/>
+        </w:rPr>
+        <w:t xml:space="preserve"> </w:t>
+      </w:r>
+      <w:r>
+        <w:rPr>
+          <w:rFonts w:ascii="Consolas" w:hAnsi="Consolas" w:cs="Consolas"/>
+          <w:lang w:val="en-US"/>
+        </w:rPr>
+        <w:t xml:space="preserve">    </w:t>
+      </w:r>
+      <w:r>
+        <w:rPr>
+          <w:rFonts w:ascii="Consolas" w:hAnsi="Consolas" w:cs="Consolas"/>
+          <w:lang w:val="en-US"/>
+        </w:rPr>
+        <w:t xml:space="preserve">└── </w:t>
+      </w:r>
+      <w:r>
+        <w:rPr>
+          <w:rFonts w:ascii="Consolas" w:hAnsi="Consolas" w:cs="Consolas"/>
+          <w:lang w:val="en-US"/>
+        </w:rPr>
+        <w:t>Frontend/</w:t>
+      </w:r>
       <w:r>
         <w:rPr>
           <w:lang w:val="en-US"/>
@@ -3592,6 +5136,9 @@
       </w:r>
       <w:bookmarkEnd w:id="7"/>
       <w:proofErr w:type="spellEnd"/>
+      <w:r>
+        <w:t>: Automatización del proceso</w:t>
+      </w:r>
     </w:p>
     <w:p>
       <w:r>
@@ -4678,7 +6225,7 @@
         <w:rPr>
           <w:bCs/>
         </w:rPr>
-        <w:t xml:space="preserve"> (ficheros encontrados en </w:t>
+        <w:t xml:space="preserve"> (fichero encontrado en </w:t>
       </w:r>
       <w:proofErr w:type="spellStart"/>
       <w:r>
@@ -4778,52 +6325,6 @@
         </w:rPr>
         <w:t>/</w:t>
       </w:r>
-      <w:r>
-        <w:rPr>
-          <w:bCs/>
-        </w:rPr>
-        <w:t xml:space="preserve"> con el mismo nombre que lo que representan).</w:t>
-      </w:r>
-    </w:p>
-    <w:p>
-      <w:pPr>
-        <w:rPr>
-          <w:bCs/>
-        </w:rPr>
-      </w:pPr>
-      <w:r>
-        <w:rPr>
-          <w:bCs/>
-        </w:rPr>
-        <w:lastRenderedPageBreak/>
-        <w:t xml:space="preserve">Los ficheros </w:t>
-      </w:r>
-      <w:proofErr w:type="spellStart"/>
-      <w:r>
-        <w:rPr>
-          <w:bCs/>
-        </w:rPr>
-        <w:t>yaml</w:t>
-      </w:r>
-      <w:proofErr w:type="spellEnd"/>
-      <w:r>
-        <w:rPr>
-          <w:bCs/>
-        </w:rPr>
-        <w:t xml:space="preserve"> </w:t>
-      </w:r>
-      <w:r>
-        <w:rPr>
-          <w:bCs/>
-        </w:rPr>
-        <w:t xml:space="preserve">utilizados </w:t>
-      </w:r>
-      <w:r>
-        <w:rPr>
-          <w:bCs/>
-        </w:rPr>
-        <w:t xml:space="preserve">para la ejecución de las distintas tareas se pueden encontrar todos dentro de la carpeta </w:t>
-      </w:r>
       <w:proofErr w:type="spellStart"/>
       <w:r>
         <w:rPr>
@@ -4831,7 +6332,7 @@
           <w:i/>
           <w:iCs/>
         </w:rPr>
-        <w:t>kubernetes</w:t>
+        <w:t>enroutings</w:t>
       </w:r>
       <w:proofErr w:type="spellEnd"/>
       <w:r>
@@ -4846,19 +6347,93 @@
         <w:rPr>
           <w:bCs/>
         </w:rPr>
-        <w:t xml:space="preserve"> como bien se indica en cada uno de los apartados. En resumen, para los de ficheros relacionados con las </w:t>
-      </w:r>
-      <w:r>
+        <w:t xml:space="preserve"> con el mismo nombre que lo que representan).</w:t>
+      </w:r>
+    </w:p>
+    <w:p>
+      <w:pPr>
+        <w:pStyle w:val="Prrafodelista"/>
+        <w:numPr>
+          <w:ilvl w:val="1"/>
+          <w:numId w:val="19"/>
+        </w:numPr>
         <w:rPr>
           <w:b/>
         </w:rPr>
-        <w:t>bases de datos</w:t>
-      </w:r>
-      <w:r>
-        <w:rPr>
-          <w:bCs/>
-        </w:rPr>
-        <w:t xml:space="preserve"> se crea un único fichero que contenga las credenciales (</w:t>
+      </w:pPr>
+      <w:proofErr w:type="spellStart"/>
+      <w:r>
+        <w:rPr>
+          <w:b/>
+        </w:rPr>
+        <w:lastRenderedPageBreak/>
+        <w:t>Clusters</w:t>
+      </w:r>
+      <w:proofErr w:type="spellEnd"/>
+      <w:r>
+        <w:rPr>
+          <w:b/>
+        </w:rPr>
+        <w:t xml:space="preserve">: </w:t>
+      </w:r>
+      <w:r>
+        <w:rPr>
+          <w:bCs/>
+        </w:rPr>
+        <w:t xml:space="preserve">Aquellos comandos utilizados para la creación de los </w:t>
+      </w:r>
+      <w:proofErr w:type="spellStart"/>
+      <w:r>
+        <w:rPr>
+          <w:bCs/>
+        </w:rPr>
+        <w:t>clusters</w:t>
+      </w:r>
+      <w:proofErr w:type="spellEnd"/>
+      <w:r>
+        <w:rPr>
+          <w:bCs/>
+        </w:rPr>
+        <w:t xml:space="preserve"> de la versión 1 y versión 2 necesarios para el ejercicio de enrutamiento A/B.</w:t>
+      </w:r>
+    </w:p>
+    <w:p>
+      <w:pPr>
+        <w:rPr>
+          <w:bCs/>
+        </w:rPr>
+      </w:pPr>
+      <w:r>
+        <w:rPr>
+          <w:bCs/>
+        </w:rPr>
+        <w:t xml:space="preserve">Los ficheros </w:t>
+      </w:r>
+      <w:proofErr w:type="spellStart"/>
+      <w:r>
+        <w:rPr>
+          <w:bCs/>
+        </w:rPr>
+        <w:t>yaml</w:t>
+      </w:r>
+      <w:proofErr w:type="spellEnd"/>
+      <w:r>
+        <w:rPr>
+          <w:bCs/>
+        </w:rPr>
+        <w:t xml:space="preserve"> </w:t>
+      </w:r>
+      <w:r>
+        <w:rPr>
+          <w:bCs/>
+        </w:rPr>
+        <w:t xml:space="preserve">utilizados </w:t>
+      </w:r>
+      <w:r>
+        <w:rPr>
+          <w:bCs/>
+        </w:rPr>
+        <w:t xml:space="preserve">para la ejecución de las distintas tareas se pueden encontrar todos dentro de la carpeta </w:t>
       </w:r>
       <w:proofErr w:type="spellStart"/>
       <w:r>
@@ -4867,28 +6442,34 @@
           <w:i/>
           <w:iCs/>
         </w:rPr>
-        <w:t>secret</w:t>
-      </w:r>
-      <w:proofErr w:type="spellEnd"/>
-      <w:r>
-        <w:rPr>
-          <w:bCs/>
-        </w:rPr>
-        <w:t xml:space="preserve">), el </w:t>
-      </w:r>
+        <w:t>kubernetes</w:t>
+      </w:r>
+      <w:proofErr w:type="spellEnd"/>
       <w:r>
         <w:rPr>
           <w:bCs/>
           <w:i/>
           <w:iCs/>
         </w:rPr>
-        <w:t>servicio</w:t>
-      </w:r>
-      <w:r>
-        <w:rPr>
-          <w:bCs/>
-        </w:rPr>
-        <w:t xml:space="preserve">, el </w:t>
+        <w:t>/</w:t>
+      </w:r>
+      <w:r>
+        <w:rPr>
+          <w:bCs/>
+        </w:rPr>
+        <w:t xml:space="preserve"> como bien se indica en cada uno de los apartados. En resumen, para los de ficheros relacionados con las </w:t>
+      </w:r>
+      <w:r>
+        <w:rPr>
+          <w:b/>
+        </w:rPr>
+        <w:t>bases de datos</w:t>
+      </w:r>
+      <w:r>
+        <w:rPr>
+          <w:bCs/>
+        </w:rPr>
+        <w:t xml:space="preserve"> se crea un único fichero que contenga las credenciales (</w:t>
       </w:r>
       <w:proofErr w:type="spellStart"/>
       <w:r>
@@ -4897,14 +6478,14 @@
           <w:i/>
           <w:iCs/>
         </w:rPr>
-        <w:t>deployment</w:t>
-      </w:r>
-      <w:proofErr w:type="spellEnd"/>
-      <w:r>
-        <w:rPr>
-          <w:bCs/>
-        </w:rPr>
-        <w:t xml:space="preserve"> y el </w:t>
+        <w:t>secret</w:t>
+      </w:r>
+      <w:proofErr w:type="spellEnd"/>
+      <w:r>
+        <w:rPr>
+          <w:bCs/>
+        </w:rPr>
+        <w:t xml:space="preserve">), el </w:t>
       </w:r>
       <w:r>
         <w:rPr>
@@ -4912,25 +6493,13 @@
           <w:i/>
           <w:iCs/>
         </w:rPr>
-        <w:t>volumen de almacenamiento persistente</w:t>
-      </w:r>
-      <w:r>
-        <w:rPr>
-          <w:bCs/>
-        </w:rPr>
-        <w:t xml:space="preserve">. Para cada uno de los </w:t>
-      </w:r>
-      <w:r>
-        <w:rPr>
-          <w:b/>
-        </w:rPr>
-        <w:t>microservicios</w:t>
-      </w:r>
-      <w:r>
-        <w:rPr>
-          <w:bCs/>
-        </w:rPr>
-        <w:t xml:space="preserve"> se crea un fichero encargado de levantar el </w:t>
+        <w:t>servicio</w:t>
+      </w:r>
+      <w:r>
+        <w:rPr>
+          <w:bCs/>
+        </w:rPr>
+        <w:t xml:space="preserve">, el </w:t>
       </w:r>
       <w:proofErr w:type="spellStart"/>
       <w:r>
@@ -4939,22 +6508,64 @@
           <w:i/>
           <w:iCs/>
         </w:rPr>
-        <w:t>service</w:t>
-      </w:r>
-      <w:proofErr w:type="spellEnd"/>
-      <w:r>
-        <w:rPr>
-          <w:bCs/>
-        </w:rPr>
-        <w:t xml:space="preserve"> y luego para cada una de las versiones un fichero para el </w:t>
-      </w:r>
-      <w:proofErr w:type="spellStart"/>
+        <w:t>deployment</w:t>
+      </w:r>
+      <w:proofErr w:type="spellEnd"/>
+      <w:r>
+        <w:rPr>
+          <w:bCs/>
+        </w:rPr>
+        <w:t xml:space="preserve"> y el </w:t>
+      </w:r>
       <w:r>
         <w:rPr>
           <w:bCs/>
           <w:i/>
           <w:iCs/>
         </w:rPr>
+        <w:t>volumen de almacenamiento persistente</w:t>
+      </w:r>
+      <w:r>
+        <w:rPr>
+          <w:bCs/>
+        </w:rPr>
+        <w:t xml:space="preserve">. Para cada uno de los </w:t>
+      </w:r>
+      <w:r>
+        <w:rPr>
+          <w:b/>
+        </w:rPr>
+        <w:t>microservicios</w:t>
+      </w:r>
+      <w:r>
+        <w:rPr>
+          <w:bCs/>
+        </w:rPr>
+        <w:t xml:space="preserve"> se crea un fichero encargado de levantar el </w:t>
+      </w:r>
+      <w:proofErr w:type="spellStart"/>
+      <w:r>
+        <w:rPr>
+          <w:bCs/>
+          <w:i/>
+          <w:iCs/>
+        </w:rPr>
+        <w:t>service</w:t>
+      </w:r>
+      <w:proofErr w:type="spellEnd"/>
+      <w:r>
+        <w:rPr>
+          <w:bCs/>
+        </w:rPr>
+        <w:t xml:space="preserve"> y luego para cada una de las versiones un fichero para el </w:t>
+      </w:r>
+      <w:proofErr w:type="spellStart"/>
+      <w:r>
+        <w:rPr>
+          <w:bCs/>
+          <w:i/>
+          <w:iCs/>
+        </w:rPr>
         <w:t>deployment</w:t>
       </w:r>
       <w:proofErr w:type="spellEnd"/>
@@ -4962,7 +6573,19 @@
         <w:rPr>
           <w:bCs/>
         </w:rPr>
-        <w:t xml:space="preserve">. Los demás ficheros que se pueden encontrar son los relacionados con la comunicación entre los microservicios o el acceso a ellos: primeramente se mencionan los utilizados para el </w:t>
+        <w:t xml:space="preserve">. Los demás ficheros que se pueden encontrar son los relacionados con la comunicación entre los microservicios o el acceso a ellos: primeramente se </w:t>
+      </w:r>
+      <w:r>
+        <w:rPr>
+          <w:bCs/>
+        </w:rPr>
+        <w:t>menciona el utilizado</w:t>
+      </w:r>
+      <w:r>
+        <w:rPr>
+          <w:bCs/>
+        </w:rPr>
+        <w:t xml:space="preserve"> para el </w:t>
       </w:r>
       <w:proofErr w:type="spellStart"/>
       <w:r>
@@ -4976,7 +6599,19 @@
         <w:rPr>
           <w:bCs/>
         </w:rPr>
-        <w:t xml:space="preserve"> que son el fichero que recibe este mismo nombre sumado a los </w:t>
+        <w:t xml:space="preserve"> que </w:t>
+      </w:r>
+      <w:r>
+        <w:rPr>
+          <w:bCs/>
+        </w:rPr>
+        <w:t>sería</w:t>
+      </w:r>
+      <w:r>
+        <w:rPr>
+          <w:bCs/>
+        </w:rPr>
+        <w:t xml:space="preserve"> el fichero que recibe este mismo nombre sumado a los </w:t>
       </w:r>
       <w:r>
         <w:rPr>
@@ -5028,6 +6663,12 @@
         <w:rPr>
           <w:bCs/>
         </w:rPr>
+        <w:t>, que se alojan dentro de este mismo</w:t>
+      </w:r>
+      <w:r>
+        <w:rPr>
+          <w:bCs/>
+        </w:rPr>
         <w:t xml:space="preserve">. Por último, se crea una serie de ficheros de </w:t>
       </w:r>
       <w:r>
@@ -5056,11 +6697,78 @@
         <w:rPr>
           <w:bCs/>
         </w:rPr>
+        <w:t xml:space="preserve"> y se pueden encontrar en la subcarpeta </w:t>
+      </w:r>
+      <w:proofErr w:type="spellStart"/>
+      <w:r>
+        <w:rPr>
+          <w:bCs/>
+          <w:i/>
+          <w:iCs/>
+        </w:rPr>
+        <w:t>kubernetes</w:t>
+      </w:r>
+      <w:proofErr w:type="spellEnd"/>
+      <w:r>
+        <w:rPr>
+          <w:bCs/>
+          <w:i/>
+          <w:iCs/>
+        </w:rPr>
+        <w:t>/</w:t>
+      </w:r>
+      <w:proofErr w:type="spellStart"/>
+      <w:r>
+        <w:rPr>
+          <w:bCs/>
+          <w:i/>
+          <w:iCs/>
+        </w:rPr>
+        <w:t>enroutings</w:t>
+      </w:r>
+      <w:proofErr w:type="spellEnd"/>
+      <w:r>
+        <w:rPr>
+          <w:bCs/>
+        </w:rPr>
         <w:t>.</w:t>
       </w:r>
     </w:p>
     <w:p>
       <w:pPr>
+        <w:rPr>
+          <w:bCs/>
+        </w:rPr>
+      </w:pPr>
+      <w:r>
+        <w:rPr>
+          <w:bCs/>
+        </w:rPr>
+        <w:t xml:space="preserve">No obstante, se recomienda ver el apartado </w:t>
+      </w:r>
+      <w:r>
+        <w:rPr>
+          <w:b/>
+          <w:i/>
+          <w:iCs/>
+        </w:rPr>
+        <w:t>2. Estructura del proyecto</w:t>
+      </w:r>
+      <w:r>
+        <w:rPr>
+          <w:bCs/>
+        </w:rPr>
+        <w:t xml:space="preserve"> de este mismo documento con el fin de ubicar aquellos ficheros de los cuáles se tenga duda. Así mismo, otra buena práctica sería la consulta directamente de los ficheros dentro del proyecto</w:t>
+      </w:r>
+      <w:r>
+        <w:rPr>
+          <w:bCs/>
+        </w:rPr>
+        <w:t>. De este modo se pueden desplegar los archivos y ver sus contenidos.</w:t>
+      </w:r>
+    </w:p>
+    <w:p>
+      <w:pPr>
         <w:pStyle w:val="Ttulo2"/>
       </w:pPr>
       <w:bookmarkStart w:id="8" w:name="_Toc107186942"/>
@@ -5085,13 +6793,7 @@
         <w:rPr>
           <w:bCs/>
         </w:rPr>
-        <w:t>en la siguiente imagen</w:t>
-      </w:r>
-      <w:r>
-        <w:rPr>
-          <w:bCs/>
-        </w:rPr>
-        <w:t xml:space="preserve"> se representa </w:t>
+        <w:t xml:space="preserve">en la siguiente imagen se representa </w:t>
       </w:r>
       <w:r>
         <w:rPr>
@@ -6080,6 +7782,31 @@
             </a:graphic>
           </wp:inline>
         </w:drawing>
+      </w:r>
+    </w:p>
+    <w:p>
+      <w:pPr>
+        <w:jc w:val="left"/>
+      </w:pPr>
+    </w:p>
+    <w:p>
+      <w:pPr>
+        <w:jc w:val="left"/>
+      </w:pPr>
+      <w:r>
+        <w:t>Para las partes de enrutamiento se recomienda visualizar mejor el vídeo</w:t>
+      </w:r>
+      <w:r>
+        <w:t>, de esta forma se podrá comprobar mucho mejor y más fiable el funcionamiento d</w:t>
+      </w:r>
+      <w:r>
+        <w:t xml:space="preserve">e </w:t>
+      </w:r>
+      <w:r>
+        <w:t>estas tareas</w:t>
+      </w:r>
+      <w:r>
+        <w:t>.</w:t>
       </w:r>
     </w:p>
     <w:sectPr>

</xml_diff>